<commit_message>
upload new models (positions, histories, menus)
</commit_message>
<xml_diff>
--- a/تخطيط.docx
+++ b/تخطيط.docx
@@ -76,7 +76,6 @@
         </w:numPr>
         <w:spacing w:after="0" w:line="240" w:lineRule="auto"/>
         <w:rPr>
-          <w:rFonts w:hint="cs"/>
           <w:b/>
           <w:bCs/>
           <w:sz w:val="48"/>
@@ -109,7 +108,6 @@
         </w:numPr>
         <w:spacing w:after="0" w:line="240" w:lineRule="auto"/>
         <w:rPr>
-          <w:rFonts w:hint="cs"/>
           <w:b/>
           <w:bCs/>
           <w:sz w:val="48"/>
@@ -141,7 +139,6 @@
         </w:numPr>
         <w:spacing w:after="0" w:line="240" w:lineRule="auto"/>
         <w:rPr>
-          <w:rFonts w:hint="cs"/>
           <w:b/>
           <w:bCs/>
           <w:sz w:val="48"/>
@@ -173,7 +170,6 @@
         </w:numPr>
         <w:spacing w:after="0" w:line="240" w:lineRule="auto"/>
         <w:rPr>
-          <w:rFonts w:hint="cs"/>
           <w:b/>
           <w:bCs/>
           <w:sz w:val="48"/>
@@ -206,7 +202,6 @@
         </w:numPr>
         <w:spacing w:after="0" w:line="240" w:lineRule="auto"/>
         <w:rPr>
-          <w:rFonts w:hint="cs"/>
           <w:b/>
           <w:bCs/>
           <w:sz w:val="48"/>
@@ -271,7 +266,6 @@
         </w:numPr>
         <w:spacing w:after="0" w:line="240" w:lineRule="auto"/>
         <w:rPr>
-          <w:rFonts w:hint="cs"/>
           <w:b/>
           <w:bCs/>
           <w:sz w:val="48"/>
@@ -304,7 +298,6 @@
         </w:numPr>
         <w:spacing w:after="0" w:line="240" w:lineRule="auto"/>
         <w:rPr>
-          <w:rFonts w:hint="cs"/>
           <w:b/>
           <w:bCs/>
           <w:sz w:val="48"/>
@@ -331,7 +324,6 @@
       <w:pPr>
         <w:spacing w:after="0" w:line="240" w:lineRule="auto"/>
         <w:rPr>
-          <w:rFonts w:hint="cs"/>
           <w:b/>
           <w:bCs/>
           <w:sz w:val="48"/>
@@ -1415,20 +1407,831 @@
         </w:rPr>
         <w:t>Icon</w:t>
       </w:r>
+    </w:p>
+    <w:p>
+      <w:pPr>
+        <w:bidi w:val="0"/>
+        <w:rPr>
+          <w:b/>
+          <w:bCs/>
+          <w:sz w:val="42"/>
+          <w:szCs w:val="42"/>
+          <w:lang w:bidi="ar-EG"/>
+        </w:rPr>
+      </w:pPr>
+    </w:p>
+    <w:p>
+      <w:pPr>
+        <w:bidi w:val="0"/>
+        <w:jc w:val="center"/>
+        <w:rPr>
+          <w:b/>
+          <w:bCs/>
+          <w:sz w:val="42"/>
+          <w:szCs w:val="42"/>
+          <w:lang w:bidi="ar-EG"/>
+        </w:rPr>
+      </w:pPr>
+      <w:r>
+        <w:rPr>
+          <w:b/>
+          <w:bCs/>
+          <w:sz w:val="42"/>
+          <w:szCs w:val="42"/>
+          <w:lang w:bidi="ar-EG"/>
+        </w:rPr>
+        <w:t xml:space="preserve">Items </w:t>
+      </w:r>
+    </w:p>
+    <w:p>
+      <w:pPr>
+        <w:pStyle w:val="a3"/>
+        <w:numPr>
+          <w:ilvl w:val="0"/>
+          <w:numId w:val="5"/>
+        </w:numPr>
+        <w:bidi w:val="0"/>
+        <w:rPr>
+          <w:b/>
+          <w:bCs/>
+          <w:sz w:val="42"/>
+          <w:szCs w:val="42"/>
+          <w:lang w:bidi="ar-EG"/>
+        </w:rPr>
+      </w:pPr>
+      <w:r>
+        <w:rPr>
+          <w:b/>
+          <w:bCs/>
+          <w:sz w:val="42"/>
+          <w:szCs w:val="42"/>
+          <w:lang w:bidi="ar-EG"/>
+        </w:rPr>
+        <w:t xml:space="preserve">Id </w:t>
+      </w:r>
+    </w:p>
+    <w:p>
+      <w:pPr>
+        <w:pStyle w:val="a3"/>
+        <w:numPr>
+          <w:ilvl w:val="0"/>
+          <w:numId w:val="5"/>
+        </w:numPr>
+        <w:bidi w:val="0"/>
+        <w:rPr>
+          <w:b/>
+          <w:bCs/>
+          <w:sz w:val="42"/>
+          <w:szCs w:val="42"/>
+          <w:lang w:bidi="ar-EG"/>
+        </w:rPr>
+      </w:pPr>
+      <w:r>
+        <w:rPr>
+          <w:b/>
+          <w:bCs/>
+          <w:sz w:val="42"/>
+          <w:szCs w:val="42"/>
+          <w:lang w:bidi="ar-EG"/>
+        </w:rPr>
+        <w:t>Name</w:t>
+      </w:r>
+    </w:p>
+    <w:p>
+      <w:pPr>
+        <w:pStyle w:val="a3"/>
+        <w:numPr>
+          <w:ilvl w:val="0"/>
+          <w:numId w:val="5"/>
+        </w:numPr>
+        <w:bidi w:val="0"/>
+        <w:rPr>
+          <w:b/>
+          <w:bCs/>
+          <w:sz w:val="42"/>
+          <w:szCs w:val="42"/>
+          <w:lang w:bidi="ar-EG"/>
+        </w:rPr>
+      </w:pPr>
+      <w:r>
+        <w:rPr>
+          <w:b/>
+          <w:bCs/>
+          <w:sz w:val="42"/>
+          <w:szCs w:val="42"/>
+          <w:lang w:bidi="ar-EG"/>
+        </w:rPr>
+        <w:t xml:space="preserve">Price </w:t>
+      </w:r>
+    </w:p>
+    <w:p>
+      <w:pPr>
+        <w:pStyle w:val="a3"/>
+        <w:numPr>
+          <w:ilvl w:val="0"/>
+          <w:numId w:val="5"/>
+        </w:numPr>
+        <w:bidi w:val="0"/>
+        <w:rPr>
+          <w:b/>
+          <w:bCs/>
+          <w:sz w:val="42"/>
+          <w:szCs w:val="42"/>
+          <w:lang w:bidi="ar-EG"/>
+        </w:rPr>
+      </w:pPr>
+      <w:r>
+        <w:rPr>
+          <w:b/>
+          <w:bCs/>
+          <w:sz w:val="42"/>
+          <w:szCs w:val="42"/>
+          <w:lang w:bidi="ar-EG"/>
+        </w:rPr>
+        <w:t xml:space="preserve">Description </w:t>
+      </w:r>
+    </w:p>
+    <w:p>
+      <w:pPr>
+        <w:pStyle w:val="a3"/>
+        <w:numPr>
+          <w:ilvl w:val="0"/>
+          <w:numId w:val="5"/>
+        </w:numPr>
+        <w:bidi w:val="0"/>
+        <w:rPr>
+          <w:b/>
+          <w:bCs/>
+          <w:sz w:val="42"/>
+          <w:szCs w:val="42"/>
+          <w:lang w:bidi="ar-EG"/>
+        </w:rPr>
+      </w:pPr>
+      <w:r>
+        <w:rPr>
+          <w:b/>
+          <w:bCs/>
+          <w:sz w:val="42"/>
+          <w:szCs w:val="42"/>
+          <w:lang w:bidi="ar-EG"/>
+        </w:rPr>
+        <w:t>Image</w:t>
+      </w:r>
+    </w:p>
+    <w:p>
+      <w:pPr>
+        <w:pStyle w:val="a3"/>
+        <w:numPr>
+          <w:ilvl w:val="0"/>
+          <w:numId w:val="5"/>
+        </w:numPr>
+        <w:bidi w:val="0"/>
+        <w:rPr>
+          <w:b/>
+          <w:bCs/>
+          <w:sz w:val="42"/>
+          <w:szCs w:val="42"/>
+          <w:lang w:bidi="ar-EG"/>
+        </w:rPr>
+      </w:pPr>
+      <w:r>
+        <w:rPr>
+          <w:b/>
+          <w:bCs/>
+          <w:sz w:val="42"/>
+          <w:szCs w:val="42"/>
+          <w:lang w:bidi="ar-EG"/>
+        </w:rPr>
+        <w:t>Stock</w:t>
+      </w:r>
+    </w:p>
+    <w:p>
+      <w:pPr>
+        <w:pStyle w:val="a3"/>
+        <w:numPr>
+          <w:ilvl w:val="0"/>
+          <w:numId w:val="5"/>
+        </w:numPr>
+        <w:bidi w:val="0"/>
+        <w:rPr>
+          <w:b/>
+          <w:bCs/>
+          <w:sz w:val="42"/>
+          <w:szCs w:val="42"/>
+          <w:lang w:bidi="ar-EG"/>
+        </w:rPr>
+      </w:pPr>
+      <w:r>
+        <w:rPr>
+          <w:b/>
+          <w:bCs/>
+          <w:sz w:val="42"/>
+          <w:szCs w:val="42"/>
+          <w:lang w:bidi="ar-EG"/>
+        </w:rPr>
+        <w:t>Section</w:t>
+      </w:r>
+      <w:r>
+        <w:rPr>
+          <w:b/>
+          <w:bCs/>
+          <w:sz w:val="42"/>
+          <w:szCs w:val="42"/>
+          <w:lang w:bidi="ar-EG"/>
+        </w:rPr>
+        <w:t>_id</w:t>
+      </w:r>
+    </w:p>
+    <w:p>
+      <w:pPr>
+        <w:bidi w:val="0"/>
+        <w:ind w:left="720" w:hanging="720"/>
+        <w:rPr>
+          <w:b/>
+          <w:bCs/>
+          <w:sz w:val="42"/>
+          <w:szCs w:val="42"/>
+          <w:lang w:bidi="ar-EG"/>
+        </w:rPr>
+      </w:pPr>
+    </w:p>
+    <w:p>
+      <w:pPr>
+        <w:bidi w:val="0"/>
+        <w:ind w:left="720" w:hanging="720"/>
+        <w:jc w:val="center"/>
+        <w:rPr>
+          <w:b/>
+          <w:bCs/>
+          <w:sz w:val="42"/>
+          <w:szCs w:val="42"/>
+          <w:lang w:bidi="ar-EG"/>
+        </w:rPr>
+      </w:pPr>
+      <w:r>
+        <w:rPr>
+          <w:b/>
+          <w:bCs/>
+          <w:sz w:val="42"/>
+          <w:szCs w:val="42"/>
+          <w:lang w:bidi="ar-EG"/>
+        </w:rPr>
+        <w:t>TABLES</w:t>
+      </w:r>
+    </w:p>
+    <w:p>
+      <w:pPr>
+        <w:pStyle w:val="a3"/>
+        <w:numPr>
+          <w:ilvl w:val="0"/>
+          <w:numId w:val="6"/>
+        </w:numPr>
+        <w:bidi w:val="0"/>
+        <w:rPr>
+          <w:b/>
+          <w:bCs/>
+          <w:sz w:val="42"/>
+          <w:szCs w:val="42"/>
+          <w:lang w:bidi="ar-EG"/>
+        </w:rPr>
+      </w:pPr>
+      <w:r>
+        <w:rPr>
+          <w:b/>
+          <w:bCs/>
+          <w:sz w:val="42"/>
+          <w:szCs w:val="42"/>
+          <w:lang w:bidi="ar-EG"/>
+        </w:rPr>
+        <w:t>Id</w:t>
+      </w:r>
+    </w:p>
+    <w:p>
+      <w:pPr>
+        <w:pStyle w:val="a3"/>
+        <w:numPr>
+          <w:ilvl w:val="0"/>
+          <w:numId w:val="6"/>
+        </w:numPr>
+        <w:bidi w:val="0"/>
+        <w:rPr>
+          <w:b/>
+          <w:bCs/>
+          <w:sz w:val="42"/>
+          <w:szCs w:val="42"/>
+          <w:lang w:bidi="ar-EG"/>
+        </w:rPr>
+      </w:pPr>
+      <w:r>
+        <w:rPr>
+          <w:b/>
+          <w:bCs/>
+          <w:sz w:val="42"/>
+          <w:szCs w:val="42"/>
+          <w:lang w:bidi="ar-EG"/>
+        </w:rPr>
+        <w:t>Name #number</w:t>
+      </w:r>
+    </w:p>
+    <w:p>
+      <w:pPr>
+        <w:pStyle w:val="a3"/>
+        <w:numPr>
+          <w:ilvl w:val="0"/>
+          <w:numId w:val="6"/>
+        </w:numPr>
+        <w:bidi w:val="0"/>
+        <w:rPr>
+          <w:b/>
+          <w:bCs/>
+          <w:sz w:val="42"/>
+          <w:szCs w:val="42"/>
+          <w:lang w:bidi="ar-EG"/>
+        </w:rPr>
+      </w:pPr>
+      <w:r>
+        <w:rPr>
+          <w:b/>
+          <w:bCs/>
+          <w:sz w:val="42"/>
+          <w:szCs w:val="42"/>
+          <w:lang w:bidi="ar-EG"/>
+        </w:rPr>
+        <w:t>Store_id</w:t>
+      </w:r>
+    </w:p>
+    <w:p>
+      <w:pPr>
+        <w:pStyle w:val="a3"/>
+        <w:numPr>
+          <w:ilvl w:val="0"/>
+          <w:numId w:val="6"/>
+        </w:numPr>
+        <w:bidi w:val="0"/>
+        <w:rPr>
+          <w:b/>
+          <w:bCs/>
+          <w:sz w:val="42"/>
+          <w:szCs w:val="42"/>
+          <w:lang w:bidi="ar-EG"/>
+        </w:rPr>
+      </w:pPr>
+      <w:r>
+        <w:rPr>
+          <w:b/>
+          <w:bCs/>
+          <w:sz w:val="42"/>
+          <w:szCs w:val="42"/>
+          <w:lang w:bidi="ar-EG"/>
+        </w:rPr>
+        <w:t xml:space="preserve">Status ( 1 – 0 ) </w:t>
+      </w:r>
+      <w:r>
+        <w:rPr>
+          <w:rFonts w:hint="cs"/>
+          <w:b/>
+          <w:bCs/>
+          <w:sz w:val="42"/>
+          <w:szCs w:val="42"/>
+          <w:rtl/>
+          <w:lang w:bidi="ar-EG"/>
+        </w:rPr>
+        <w:t>)</w:t>
+      </w:r>
+      <w:r>
+        <w:rPr>
+          <w:b/>
+          <w:bCs/>
+          <w:sz w:val="42"/>
+          <w:szCs w:val="42"/>
+          <w:lang w:bidi="ar-EG"/>
+        </w:rPr>
+        <w:t xml:space="preserve"> Available – Not Available )</w:t>
+      </w:r>
+    </w:p>
+    <w:p>
+      <w:pPr>
+        <w:bidi w:val="0"/>
+        <w:rPr>
+          <w:b/>
+          <w:bCs/>
+          <w:sz w:val="42"/>
+          <w:szCs w:val="42"/>
+          <w:lang w:bidi="ar-EG"/>
+        </w:rPr>
+      </w:pPr>
+    </w:p>
+    <w:p>
+      <w:pPr>
+        <w:bidi w:val="0"/>
+        <w:jc w:val="center"/>
+        <w:rPr>
+          <w:b/>
+          <w:bCs/>
+          <w:sz w:val="42"/>
+          <w:szCs w:val="42"/>
+          <w:lang w:bidi="ar-EG"/>
+        </w:rPr>
+      </w:pPr>
+      <w:r>
+        <w:rPr>
+          <w:b/>
+          <w:bCs/>
+          <w:sz w:val="42"/>
+          <w:szCs w:val="42"/>
+          <w:lang w:bidi="ar-EG"/>
+        </w:rPr>
+        <w:t xml:space="preserve">The Box </w:t>
+      </w:r>
+    </w:p>
+    <w:p>
+      <w:pPr>
+        <w:pStyle w:val="a3"/>
+        <w:numPr>
+          <w:ilvl w:val="0"/>
+          <w:numId w:val="7"/>
+        </w:numPr>
+        <w:bidi w:val="0"/>
+        <w:rPr>
+          <w:b/>
+          <w:bCs/>
+          <w:sz w:val="42"/>
+          <w:szCs w:val="42"/>
+          <w:lang w:bidi="ar-EG"/>
+        </w:rPr>
+      </w:pPr>
+      <w:r>
+        <w:rPr>
+          <w:b/>
+          <w:bCs/>
+          <w:sz w:val="42"/>
+          <w:szCs w:val="42"/>
+          <w:lang w:bidi="ar-EG"/>
+        </w:rPr>
+        <w:t xml:space="preserve">Id </w:t>
+      </w:r>
+    </w:p>
+    <w:p>
+      <w:pPr>
+        <w:pStyle w:val="a3"/>
+        <w:numPr>
+          <w:ilvl w:val="0"/>
+          <w:numId w:val="7"/>
+        </w:numPr>
+        <w:bidi w:val="0"/>
+        <w:rPr>
+          <w:b/>
+          <w:bCs/>
+          <w:sz w:val="42"/>
+          <w:szCs w:val="42"/>
+          <w:lang w:bidi="ar-EG"/>
+        </w:rPr>
+      </w:pPr>
+      <w:r>
+        <w:rPr>
+          <w:b/>
+          <w:bCs/>
+          <w:sz w:val="42"/>
+          <w:szCs w:val="42"/>
+          <w:lang w:bidi="ar-EG"/>
+        </w:rPr>
+        <w:t xml:space="preserve">Amount </w:t>
+      </w:r>
+    </w:p>
+    <w:p>
+      <w:pPr>
+        <w:pStyle w:val="a3"/>
+        <w:numPr>
+          <w:ilvl w:val="0"/>
+          <w:numId w:val="7"/>
+        </w:numPr>
+        <w:bidi w:val="0"/>
+        <w:rPr>
+          <w:b/>
+          <w:bCs/>
+          <w:sz w:val="42"/>
+          <w:szCs w:val="42"/>
+          <w:lang w:bidi="ar-EG"/>
+        </w:rPr>
+      </w:pPr>
+      <w:r>
+        <w:rPr>
+          <w:b/>
+          <w:bCs/>
+          <w:sz w:val="42"/>
+          <w:szCs w:val="42"/>
+          <w:lang w:bidi="ar-EG"/>
+        </w:rPr>
+        <w:t>Sotre_id</w:t>
+      </w:r>
+    </w:p>
+    <w:p>
+      <w:pPr>
+        <w:bidi w:val="0"/>
+        <w:rPr>
+          <w:b/>
+          <w:bCs/>
+          <w:sz w:val="42"/>
+          <w:szCs w:val="42"/>
+          <w:lang w:bidi="ar-EG"/>
+        </w:rPr>
+      </w:pPr>
+    </w:p>
+    <w:p>
+      <w:pPr>
+        <w:bidi w:val="0"/>
+        <w:jc w:val="center"/>
+        <w:rPr>
+          <w:b/>
+          <w:bCs/>
+          <w:sz w:val="42"/>
+          <w:szCs w:val="42"/>
+          <w:lang w:bidi="ar-EG"/>
+        </w:rPr>
+      </w:pPr>
+      <w:r>
+        <w:rPr>
+          <w:b/>
+          <w:bCs/>
+          <w:sz w:val="42"/>
+          <w:szCs w:val="42"/>
+          <w:lang w:bidi="ar-EG"/>
+        </w:rPr>
+        <w:t>Members Position</w:t>
+      </w:r>
+    </w:p>
+    <w:p>
+      <w:pPr>
+        <w:pStyle w:val="a3"/>
+        <w:numPr>
+          <w:ilvl w:val="0"/>
+          <w:numId w:val="9"/>
+        </w:numPr>
+        <w:bidi w:val="0"/>
+        <w:rPr>
+          <w:b/>
+          <w:bCs/>
+          <w:sz w:val="42"/>
+          <w:szCs w:val="42"/>
+          <w:lang w:bidi="ar-EG"/>
+        </w:rPr>
+      </w:pPr>
+      <w:r>
+        <w:rPr>
+          <w:b/>
+          <w:bCs/>
+          <w:sz w:val="42"/>
+          <w:szCs w:val="42"/>
+          <w:lang w:bidi="ar-EG"/>
+        </w:rPr>
+        <w:t>Id</w:t>
+      </w:r>
+    </w:p>
+    <w:p>
+      <w:pPr>
+        <w:pStyle w:val="a3"/>
+        <w:numPr>
+          <w:ilvl w:val="0"/>
+          <w:numId w:val="9"/>
+        </w:numPr>
+        <w:bidi w:val="0"/>
+        <w:rPr>
+          <w:b/>
+          <w:bCs/>
+          <w:sz w:val="42"/>
+          <w:szCs w:val="42"/>
+          <w:lang w:bidi="ar-EG"/>
+        </w:rPr>
+      </w:pPr>
+      <w:r>
+        <w:rPr>
+          <w:b/>
+          <w:bCs/>
+          <w:sz w:val="42"/>
+          <w:szCs w:val="42"/>
+          <w:lang w:bidi="ar-EG"/>
+        </w:rPr>
+        <w:t>Store_id</w:t>
+      </w:r>
+    </w:p>
+    <w:p>
+      <w:pPr>
+        <w:pStyle w:val="a3"/>
+        <w:numPr>
+          <w:ilvl w:val="0"/>
+          <w:numId w:val="9"/>
+        </w:numPr>
+        <w:bidi w:val="0"/>
+        <w:rPr>
+          <w:b/>
+          <w:bCs/>
+          <w:sz w:val="42"/>
+          <w:szCs w:val="42"/>
+          <w:lang w:bidi="ar-EG"/>
+        </w:rPr>
+      </w:pPr>
+      <w:r>
+        <w:rPr>
+          <w:b/>
+          <w:bCs/>
+          <w:sz w:val="42"/>
+          <w:szCs w:val="42"/>
+          <w:lang w:bidi="ar-EG"/>
+        </w:rPr>
+        <w:t>Member_id</w:t>
+      </w:r>
+    </w:p>
+    <w:p>
+      <w:pPr>
+        <w:pStyle w:val="a3"/>
+        <w:numPr>
+          <w:ilvl w:val="0"/>
+          <w:numId w:val="9"/>
+        </w:numPr>
+        <w:bidi w:val="0"/>
+        <w:rPr>
+          <w:b/>
+          <w:bCs/>
+          <w:sz w:val="42"/>
+          <w:szCs w:val="42"/>
+          <w:lang w:bidi="ar-EG"/>
+        </w:rPr>
+      </w:pPr>
+      <w:r>
+        <w:rPr>
+          <w:b/>
+          <w:bCs/>
+          <w:sz w:val="42"/>
+          <w:szCs w:val="42"/>
+          <w:lang w:bidi="ar-EG"/>
+        </w:rPr>
+        <w:t>Position</w:t>
+      </w:r>
+    </w:p>
+    <w:p>
+      <w:pPr>
+        <w:bidi w:val="0"/>
+        <w:rPr>
+          <w:b/>
+          <w:bCs/>
+          <w:sz w:val="42"/>
+          <w:szCs w:val="42"/>
+          <w:lang w:bidi="ar-EG"/>
+        </w:rPr>
+      </w:pPr>
+    </w:p>
+    <w:p>
+      <w:pPr>
+        <w:bidi w:val="0"/>
+        <w:jc w:val="center"/>
+        <w:rPr>
+          <w:b/>
+          <w:bCs/>
+          <w:sz w:val="42"/>
+          <w:szCs w:val="42"/>
+          <w:lang w:bidi="ar-EG"/>
+        </w:rPr>
+      </w:pPr>
+      <w:r>
+        <w:rPr>
+          <w:b/>
+          <w:bCs/>
+          <w:sz w:val="42"/>
+          <w:szCs w:val="42"/>
+          <w:lang w:bidi="ar-EG"/>
+        </w:rPr>
+        <w:t>Hi</w:t>
+      </w:r>
       <w:bookmarkStart w:id="0" w:name="_GoBack"/>
       <w:bookmarkEnd w:id="0"/>
-    </w:p>
-    <w:p>
-      <w:pPr>
-        <w:bidi w:val="0"/>
-        <w:rPr>
-          <w:b/>
-          <w:bCs/>
-          <w:sz w:val="42"/>
-          <w:szCs w:val="42"/>
-          <w:lang w:bidi="ar-EG"/>
-        </w:rPr>
-      </w:pPr>
+      <w:r>
+        <w:rPr>
+          <w:b/>
+          <w:bCs/>
+          <w:sz w:val="42"/>
+          <w:szCs w:val="42"/>
+          <w:lang w:bidi="ar-EG"/>
+        </w:rPr>
+        <w:t>stories</w:t>
+      </w:r>
+      <w:r>
+        <w:rPr>
+          <w:b/>
+          <w:bCs/>
+          <w:sz w:val="42"/>
+          <w:szCs w:val="42"/>
+          <w:lang w:bidi="ar-EG"/>
+        </w:rPr>
+        <w:t xml:space="preserve"> </w:t>
+      </w:r>
+    </w:p>
+    <w:p>
+      <w:pPr>
+        <w:pStyle w:val="a3"/>
+        <w:numPr>
+          <w:ilvl w:val="0"/>
+          <w:numId w:val="10"/>
+        </w:numPr>
+        <w:bidi w:val="0"/>
+        <w:rPr>
+          <w:b/>
+          <w:bCs/>
+          <w:sz w:val="42"/>
+          <w:szCs w:val="42"/>
+          <w:lang w:bidi="ar-EG"/>
+        </w:rPr>
+      </w:pPr>
+      <w:r>
+        <w:rPr>
+          <w:b/>
+          <w:bCs/>
+          <w:sz w:val="42"/>
+          <w:szCs w:val="42"/>
+          <w:lang w:bidi="ar-EG"/>
+        </w:rPr>
+        <w:t>Id</w:t>
+      </w:r>
+    </w:p>
+    <w:p>
+      <w:pPr>
+        <w:pStyle w:val="a3"/>
+        <w:numPr>
+          <w:ilvl w:val="0"/>
+          <w:numId w:val="10"/>
+        </w:numPr>
+        <w:bidi w:val="0"/>
+        <w:rPr>
+          <w:b/>
+          <w:bCs/>
+          <w:sz w:val="42"/>
+          <w:szCs w:val="42"/>
+          <w:lang w:bidi="ar-EG"/>
+        </w:rPr>
+      </w:pPr>
+      <w:r>
+        <w:rPr>
+          <w:b/>
+          <w:bCs/>
+          <w:sz w:val="42"/>
+          <w:szCs w:val="42"/>
+          <w:lang w:bidi="ar-EG"/>
+        </w:rPr>
+        <w:t>Description</w:t>
+      </w:r>
+    </w:p>
+    <w:p>
+      <w:pPr>
+        <w:pStyle w:val="a3"/>
+        <w:numPr>
+          <w:ilvl w:val="0"/>
+          <w:numId w:val="10"/>
+        </w:numPr>
+        <w:bidi w:val="0"/>
+        <w:rPr>
+          <w:b/>
+          <w:bCs/>
+          <w:sz w:val="42"/>
+          <w:szCs w:val="42"/>
+          <w:lang w:bidi="ar-EG"/>
+        </w:rPr>
+      </w:pPr>
+      <w:r>
+        <w:rPr>
+          <w:b/>
+          <w:bCs/>
+          <w:sz w:val="42"/>
+          <w:szCs w:val="42"/>
+          <w:lang w:bidi="ar-EG"/>
+        </w:rPr>
+        <w:t>Store_id</w:t>
+      </w:r>
+    </w:p>
+    <w:p>
+      <w:pPr>
+        <w:pStyle w:val="a3"/>
+        <w:numPr>
+          <w:ilvl w:val="0"/>
+          <w:numId w:val="10"/>
+        </w:numPr>
+        <w:bidi w:val="0"/>
+        <w:rPr>
+          <w:b/>
+          <w:bCs/>
+          <w:sz w:val="42"/>
+          <w:szCs w:val="42"/>
+          <w:lang w:bidi="ar-EG"/>
+        </w:rPr>
+      </w:pPr>
+      <w:r>
+        <w:rPr>
+          <w:b/>
+          <w:bCs/>
+          <w:sz w:val="42"/>
+          <w:szCs w:val="42"/>
+          <w:lang w:bidi="ar-EG"/>
+        </w:rPr>
+        <w:t xml:space="preserve">Member_id </w:t>
+      </w:r>
     </w:p>
     <w:p>
       <w:pPr>
@@ -1450,305 +2253,42 @@
           <w:szCs w:val="42"/>
           <w:lang w:bidi="ar-EG"/>
         </w:rPr>
-        <w:t xml:space="preserve">Items </w:t>
-      </w:r>
-    </w:p>
-    <w:p>
-      <w:pPr>
-        <w:pStyle w:val="a3"/>
-        <w:numPr>
-          <w:ilvl w:val="0"/>
-          <w:numId w:val="5"/>
-        </w:numPr>
-        <w:bidi w:val="0"/>
-        <w:rPr>
-          <w:b/>
-          <w:bCs/>
-          <w:sz w:val="42"/>
-          <w:szCs w:val="42"/>
-          <w:lang w:bidi="ar-EG"/>
-        </w:rPr>
-      </w:pPr>
-      <w:r>
-        <w:rPr>
-          <w:b/>
-          <w:bCs/>
-          <w:sz w:val="42"/>
-          <w:szCs w:val="42"/>
-          <w:lang w:bidi="ar-EG"/>
-        </w:rPr>
-        <w:t xml:space="preserve">Id </w:t>
-      </w:r>
-    </w:p>
-    <w:p>
-      <w:pPr>
-        <w:pStyle w:val="a3"/>
-        <w:numPr>
-          <w:ilvl w:val="0"/>
-          <w:numId w:val="5"/>
-        </w:numPr>
-        <w:bidi w:val="0"/>
-        <w:rPr>
-          <w:b/>
-          <w:bCs/>
-          <w:sz w:val="42"/>
-          <w:szCs w:val="42"/>
-          <w:lang w:bidi="ar-EG"/>
-        </w:rPr>
-      </w:pPr>
-      <w:r>
-        <w:rPr>
-          <w:b/>
-          <w:bCs/>
-          <w:sz w:val="42"/>
-          <w:szCs w:val="42"/>
-          <w:lang w:bidi="ar-EG"/>
-        </w:rPr>
-        <w:t>Name</w:t>
-      </w:r>
-    </w:p>
-    <w:p>
-      <w:pPr>
-        <w:pStyle w:val="a3"/>
-        <w:numPr>
-          <w:ilvl w:val="0"/>
-          <w:numId w:val="5"/>
-        </w:numPr>
-        <w:bidi w:val="0"/>
-        <w:rPr>
-          <w:b/>
-          <w:bCs/>
-          <w:sz w:val="42"/>
-          <w:szCs w:val="42"/>
-          <w:lang w:bidi="ar-EG"/>
-        </w:rPr>
-      </w:pPr>
-      <w:r>
-        <w:rPr>
-          <w:b/>
-          <w:bCs/>
-          <w:sz w:val="42"/>
-          <w:szCs w:val="42"/>
-          <w:lang w:bidi="ar-EG"/>
-        </w:rPr>
-        <w:t xml:space="preserve">Price </w:t>
-      </w:r>
-    </w:p>
-    <w:p>
-      <w:pPr>
-        <w:pStyle w:val="a3"/>
-        <w:numPr>
-          <w:ilvl w:val="0"/>
-          <w:numId w:val="5"/>
-        </w:numPr>
-        <w:bidi w:val="0"/>
-        <w:rPr>
-          <w:b/>
-          <w:bCs/>
-          <w:sz w:val="42"/>
-          <w:szCs w:val="42"/>
-          <w:lang w:bidi="ar-EG"/>
-        </w:rPr>
-      </w:pPr>
-      <w:r>
-        <w:rPr>
-          <w:b/>
-          <w:bCs/>
-          <w:sz w:val="42"/>
-          <w:szCs w:val="42"/>
-          <w:lang w:bidi="ar-EG"/>
-        </w:rPr>
-        <w:t xml:space="preserve">Description </w:t>
-      </w:r>
-    </w:p>
-    <w:p>
-      <w:pPr>
-        <w:pStyle w:val="a3"/>
-        <w:numPr>
-          <w:ilvl w:val="0"/>
-          <w:numId w:val="5"/>
-        </w:numPr>
-        <w:bidi w:val="0"/>
-        <w:rPr>
-          <w:b/>
-          <w:bCs/>
-          <w:sz w:val="42"/>
-          <w:szCs w:val="42"/>
-          <w:lang w:bidi="ar-EG"/>
-        </w:rPr>
-      </w:pPr>
-      <w:r>
-        <w:rPr>
-          <w:b/>
-          <w:bCs/>
-          <w:sz w:val="42"/>
-          <w:szCs w:val="42"/>
-          <w:lang w:bidi="ar-EG"/>
-        </w:rPr>
-        <w:t>Image</w:t>
-      </w:r>
-    </w:p>
-    <w:p>
-      <w:pPr>
-        <w:pStyle w:val="a3"/>
-        <w:numPr>
-          <w:ilvl w:val="0"/>
-          <w:numId w:val="5"/>
-        </w:numPr>
-        <w:bidi w:val="0"/>
-        <w:rPr>
-          <w:b/>
-          <w:bCs/>
-          <w:sz w:val="42"/>
-          <w:szCs w:val="42"/>
-          <w:lang w:bidi="ar-EG"/>
-        </w:rPr>
-      </w:pPr>
-      <w:r>
-        <w:rPr>
-          <w:b/>
-          <w:bCs/>
-          <w:sz w:val="42"/>
-          <w:szCs w:val="42"/>
-          <w:lang w:bidi="ar-EG"/>
-        </w:rPr>
-        <w:t>Stock</w:t>
-      </w:r>
-    </w:p>
-    <w:p>
-      <w:pPr>
-        <w:pStyle w:val="a3"/>
-        <w:numPr>
-          <w:ilvl w:val="0"/>
-          <w:numId w:val="5"/>
-        </w:numPr>
-        <w:bidi w:val="0"/>
-        <w:rPr>
-          <w:b/>
-          <w:bCs/>
-          <w:sz w:val="42"/>
-          <w:szCs w:val="42"/>
-          <w:lang w:bidi="ar-EG"/>
-        </w:rPr>
-      </w:pPr>
-      <w:r>
-        <w:rPr>
-          <w:b/>
-          <w:bCs/>
-          <w:sz w:val="42"/>
-          <w:szCs w:val="42"/>
-          <w:lang w:bidi="ar-EG"/>
-        </w:rPr>
-        <w:t>Section</w:t>
-      </w:r>
-      <w:r>
-        <w:rPr>
-          <w:b/>
-          <w:bCs/>
-          <w:sz w:val="42"/>
-          <w:szCs w:val="42"/>
-          <w:lang w:bidi="ar-EG"/>
-        </w:rPr>
-        <w:t>_id</w:t>
-      </w:r>
-    </w:p>
-    <w:p>
-      <w:pPr>
-        <w:bidi w:val="0"/>
-        <w:ind w:left="720" w:hanging="720"/>
-        <w:rPr>
-          <w:b/>
-          <w:bCs/>
-          <w:sz w:val="42"/>
-          <w:szCs w:val="42"/>
-          <w:lang w:bidi="ar-EG"/>
-        </w:rPr>
-      </w:pPr>
-    </w:p>
-    <w:p>
-      <w:pPr>
-        <w:bidi w:val="0"/>
-        <w:ind w:left="720" w:hanging="720"/>
-        <w:jc w:val="center"/>
-        <w:rPr>
-          <w:b/>
-          <w:bCs/>
-          <w:sz w:val="42"/>
-          <w:szCs w:val="42"/>
-          <w:lang w:bidi="ar-EG"/>
-        </w:rPr>
-      </w:pPr>
-      <w:r>
-        <w:rPr>
-          <w:b/>
-          <w:bCs/>
-          <w:sz w:val="42"/>
-          <w:szCs w:val="42"/>
-          <w:lang w:bidi="ar-EG"/>
-        </w:rPr>
-        <w:t>TABLES</w:t>
-      </w:r>
-    </w:p>
-    <w:p>
-      <w:pPr>
-        <w:pStyle w:val="a3"/>
-        <w:numPr>
-          <w:ilvl w:val="0"/>
-          <w:numId w:val="6"/>
-        </w:numPr>
-        <w:bidi w:val="0"/>
-        <w:rPr>
-          <w:b/>
-          <w:bCs/>
-          <w:sz w:val="42"/>
-          <w:szCs w:val="42"/>
-          <w:lang w:bidi="ar-EG"/>
-        </w:rPr>
-      </w:pPr>
-      <w:r>
-        <w:rPr>
-          <w:b/>
-          <w:bCs/>
-          <w:sz w:val="42"/>
-          <w:szCs w:val="42"/>
-          <w:lang w:bidi="ar-EG"/>
-        </w:rPr>
-        <w:t>Id</w:t>
-      </w:r>
-    </w:p>
-    <w:p>
-      <w:pPr>
-        <w:pStyle w:val="a3"/>
-        <w:numPr>
-          <w:ilvl w:val="0"/>
-          <w:numId w:val="6"/>
-        </w:numPr>
-        <w:bidi w:val="0"/>
-        <w:rPr>
-          <w:b/>
-          <w:bCs/>
-          <w:sz w:val="42"/>
-          <w:szCs w:val="42"/>
-          <w:lang w:bidi="ar-EG"/>
-        </w:rPr>
-      </w:pPr>
-      <w:r>
-        <w:rPr>
-          <w:b/>
-          <w:bCs/>
-          <w:sz w:val="42"/>
-          <w:szCs w:val="42"/>
-          <w:lang w:bidi="ar-EG"/>
-        </w:rPr>
-        <w:t>Name #number</w:t>
-      </w:r>
-    </w:p>
-    <w:p>
-      <w:pPr>
-        <w:pStyle w:val="a3"/>
-        <w:numPr>
-          <w:ilvl w:val="0"/>
-          <w:numId w:val="6"/>
+        <w:t>Menu</w:t>
+      </w:r>
+    </w:p>
+    <w:p>
+      <w:pPr>
+        <w:pStyle w:val="a3"/>
+        <w:numPr>
+          <w:ilvl w:val="0"/>
+          <w:numId w:val="13"/>
+        </w:numPr>
+        <w:bidi w:val="0"/>
+        <w:rPr>
+          <w:b/>
+          <w:bCs/>
+          <w:sz w:val="42"/>
+          <w:szCs w:val="42"/>
+          <w:lang w:bidi="ar-EG"/>
+        </w:rPr>
+      </w:pPr>
+      <w:r>
+        <w:rPr>
+          <w:b/>
+          <w:bCs/>
+          <w:sz w:val="42"/>
+          <w:szCs w:val="42"/>
+          <w:lang w:bidi="ar-EG"/>
+        </w:rPr>
+        <w:t>ID</w:t>
+      </w:r>
+    </w:p>
+    <w:p>
+      <w:pPr>
+        <w:pStyle w:val="a3"/>
+        <w:numPr>
+          <w:ilvl w:val="0"/>
+          <w:numId w:val="13"/>
         </w:numPr>
         <w:bidi w:val="0"/>
         <w:rPr>
@@ -1775,539 +2315,10 @@
         <w:pStyle w:val="a3"/>
         <w:numPr>
           <w:ilvl w:val="0"/>
-          <w:numId w:val="6"/>
-        </w:numPr>
-        <w:bidi w:val="0"/>
-        <w:rPr>
-          <w:b/>
-          <w:bCs/>
-          <w:sz w:val="42"/>
-          <w:szCs w:val="42"/>
-          <w:lang w:bidi="ar-EG"/>
-        </w:rPr>
-      </w:pPr>
-      <w:r>
-        <w:rPr>
-          <w:b/>
-          <w:bCs/>
-          <w:sz w:val="42"/>
-          <w:szCs w:val="42"/>
-          <w:lang w:bidi="ar-EG"/>
-        </w:rPr>
-        <w:t xml:space="preserve">Status ( 1 – 0 ) </w:t>
-      </w:r>
-      <w:r>
-        <w:rPr>
-          <w:rFonts w:hint="cs"/>
-          <w:b/>
-          <w:bCs/>
-          <w:sz w:val="42"/>
-          <w:szCs w:val="42"/>
-          <w:rtl/>
-          <w:lang w:bidi="ar-EG"/>
-        </w:rPr>
-        <w:t>)</w:t>
-      </w:r>
-      <w:r>
-        <w:rPr>
-          <w:b/>
-          <w:bCs/>
-          <w:sz w:val="42"/>
-          <w:szCs w:val="42"/>
-          <w:lang w:bidi="ar-EG"/>
-        </w:rPr>
-        <w:t xml:space="preserve"> Available – Not Available )</w:t>
-      </w:r>
-    </w:p>
-    <w:p>
-      <w:pPr>
-        <w:bidi w:val="0"/>
-        <w:rPr>
-          <w:b/>
-          <w:bCs/>
-          <w:sz w:val="42"/>
-          <w:szCs w:val="42"/>
-          <w:lang w:bidi="ar-EG"/>
-        </w:rPr>
-      </w:pPr>
-    </w:p>
-    <w:p>
-      <w:pPr>
-        <w:bidi w:val="0"/>
-        <w:jc w:val="center"/>
-        <w:rPr>
-          <w:b/>
-          <w:bCs/>
-          <w:sz w:val="42"/>
-          <w:szCs w:val="42"/>
-          <w:lang w:bidi="ar-EG"/>
-        </w:rPr>
-      </w:pPr>
-      <w:r>
-        <w:rPr>
-          <w:b/>
-          <w:bCs/>
-          <w:sz w:val="42"/>
-          <w:szCs w:val="42"/>
-          <w:lang w:bidi="ar-EG"/>
-        </w:rPr>
-        <w:t xml:space="preserve">The Box </w:t>
-      </w:r>
-    </w:p>
-    <w:p>
-      <w:pPr>
-        <w:pStyle w:val="a3"/>
-        <w:numPr>
-          <w:ilvl w:val="0"/>
-          <w:numId w:val="7"/>
-        </w:numPr>
-        <w:bidi w:val="0"/>
-        <w:rPr>
-          <w:b/>
-          <w:bCs/>
-          <w:sz w:val="42"/>
-          <w:szCs w:val="42"/>
-          <w:lang w:bidi="ar-EG"/>
-        </w:rPr>
-      </w:pPr>
-      <w:r>
-        <w:rPr>
-          <w:b/>
-          <w:bCs/>
-          <w:sz w:val="42"/>
-          <w:szCs w:val="42"/>
-          <w:lang w:bidi="ar-EG"/>
-        </w:rPr>
-        <w:t xml:space="preserve">Id </w:t>
-      </w:r>
-    </w:p>
-    <w:p>
-      <w:pPr>
-        <w:pStyle w:val="a3"/>
-        <w:numPr>
-          <w:ilvl w:val="0"/>
-          <w:numId w:val="7"/>
-        </w:numPr>
-        <w:bidi w:val="0"/>
-        <w:rPr>
-          <w:b/>
-          <w:bCs/>
-          <w:sz w:val="42"/>
-          <w:szCs w:val="42"/>
-          <w:lang w:bidi="ar-EG"/>
-        </w:rPr>
-      </w:pPr>
-      <w:r>
-        <w:rPr>
-          <w:b/>
-          <w:bCs/>
-          <w:sz w:val="42"/>
-          <w:szCs w:val="42"/>
-          <w:lang w:bidi="ar-EG"/>
-        </w:rPr>
-        <w:t xml:space="preserve">Amount </w:t>
-      </w:r>
-    </w:p>
-    <w:p>
-      <w:pPr>
-        <w:pStyle w:val="a3"/>
-        <w:numPr>
-          <w:ilvl w:val="0"/>
-          <w:numId w:val="7"/>
-        </w:numPr>
-        <w:bidi w:val="0"/>
-        <w:rPr>
-          <w:b/>
-          <w:bCs/>
-          <w:sz w:val="42"/>
-          <w:szCs w:val="42"/>
-          <w:lang w:bidi="ar-EG"/>
-        </w:rPr>
-      </w:pPr>
-      <w:r>
-        <w:rPr>
-          <w:b/>
-          <w:bCs/>
-          <w:sz w:val="42"/>
-          <w:szCs w:val="42"/>
-          <w:lang w:bidi="ar-EG"/>
-        </w:rPr>
-        <w:t>Sotre_id</w:t>
-      </w:r>
-    </w:p>
-    <w:p>
-      <w:pPr>
-        <w:bidi w:val="0"/>
-        <w:rPr>
-          <w:b/>
-          <w:bCs/>
-          <w:sz w:val="42"/>
-          <w:szCs w:val="42"/>
-          <w:lang w:bidi="ar-EG"/>
-        </w:rPr>
-      </w:pPr>
-    </w:p>
-    <w:p>
-      <w:pPr>
-        <w:bidi w:val="0"/>
-        <w:jc w:val="center"/>
-        <w:rPr>
-          <w:b/>
-          <w:bCs/>
-          <w:sz w:val="42"/>
-          <w:szCs w:val="42"/>
-          <w:lang w:bidi="ar-EG"/>
-        </w:rPr>
-      </w:pPr>
-      <w:r>
-        <w:rPr>
-          <w:b/>
-          <w:bCs/>
-          <w:sz w:val="42"/>
-          <w:szCs w:val="42"/>
-          <w:lang w:bidi="ar-EG"/>
-        </w:rPr>
-        <w:t>Members Position</w:t>
-      </w:r>
-    </w:p>
-    <w:p>
-      <w:pPr>
-        <w:pStyle w:val="a3"/>
-        <w:numPr>
-          <w:ilvl w:val="0"/>
-          <w:numId w:val="9"/>
-        </w:numPr>
-        <w:bidi w:val="0"/>
-        <w:rPr>
-          <w:b/>
-          <w:bCs/>
-          <w:sz w:val="42"/>
-          <w:szCs w:val="42"/>
-          <w:lang w:bidi="ar-EG"/>
-        </w:rPr>
-      </w:pPr>
-      <w:r>
-        <w:rPr>
-          <w:b/>
-          <w:bCs/>
-          <w:sz w:val="42"/>
-          <w:szCs w:val="42"/>
-          <w:lang w:bidi="ar-EG"/>
-        </w:rPr>
-        <w:t>Id</w:t>
-      </w:r>
-    </w:p>
-    <w:p>
-      <w:pPr>
-        <w:pStyle w:val="a3"/>
-        <w:numPr>
-          <w:ilvl w:val="0"/>
-          <w:numId w:val="9"/>
-        </w:numPr>
-        <w:bidi w:val="0"/>
-        <w:rPr>
-          <w:b/>
-          <w:bCs/>
-          <w:sz w:val="42"/>
-          <w:szCs w:val="42"/>
-          <w:lang w:bidi="ar-EG"/>
-        </w:rPr>
-      </w:pPr>
-      <w:r>
-        <w:rPr>
-          <w:b/>
-          <w:bCs/>
-          <w:sz w:val="42"/>
-          <w:szCs w:val="42"/>
-          <w:lang w:bidi="ar-EG"/>
-        </w:rPr>
-        <w:t>Store_id</w:t>
-      </w:r>
-    </w:p>
-    <w:p>
-      <w:pPr>
-        <w:pStyle w:val="a3"/>
-        <w:numPr>
-          <w:ilvl w:val="0"/>
-          <w:numId w:val="9"/>
-        </w:numPr>
-        <w:bidi w:val="0"/>
-        <w:rPr>
-          <w:b/>
-          <w:bCs/>
-          <w:sz w:val="42"/>
-          <w:szCs w:val="42"/>
-          <w:lang w:bidi="ar-EG"/>
-        </w:rPr>
-      </w:pPr>
-      <w:r>
-        <w:rPr>
-          <w:b/>
-          <w:bCs/>
-          <w:sz w:val="42"/>
-          <w:szCs w:val="42"/>
-          <w:lang w:bidi="ar-EG"/>
-        </w:rPr>
-        <w:t>Member_id</w:t>
-      </w:r>
-    </w:p>
-    <w:p>
-      <w:pPr>
-        <w:pStyle w:val="a3"/>
-        <w:numPr>
-          <w:ilvl w:val="0"/>
-          <w:numId w:val="9"/>
-        </w:numPr>
-        <w:bidi w:val="0"/>
-        <w:rPr>
-          <w:b/>
-          <w:bCs/>
-          <w:sz w:val="42"/>
-          <w:szCs w:val="42"/>
-          <w:lang w:bidi="ar-EG"/>
-        </w:rPr>
-      </w:pPr>
-      <w:r>
-        <w:rPr>
-          <w:b/>
-          <w:bCs/>
-          <w:sz w:val="42"/>
-          <w:szCs w:val="42"/>
-          <w:lang w:bidi="ar-EG"/>
-        </w:rPr>
-        <w:t>Position</w:t>
-      </w:r>
-    </w:p>
-    <w:p>
-      <w:pPr>
-        <w:bidi w:val="0"/>
-        <w:rPr>
-          <w:b/>
-          <w:bCs/>
-          <w:sz w:val="42"/>
-          <w:szCs w:val="42"/>
-          <w:lang w:bidi="ar-EG"/>
-        </w:rPr>
-      </w:pPr>
-    </w:p>
-    <w:p>
-      <w:pPr>
-        <w:bidi w:val="0"/>
-        <w:jc w:val="center"/>
-        <w:rPr>
-          <w:b/>
-          <w:bCs/>
-          <w:sz w:val="42"/>
-          <w:szCs w:val="42"/>
-          <w:lang w:bidi="ar-EG"/>
-        </w:rPr>
-      </w:pPr>
-      <w:r>
-        <w:rPr>
-          <w:b/>
-          <w:bCs/>
-          <w:sz w:val="42"/>
-          <w:szCs w:val="42"/>
-          <w:lang w:bidi="ar-EG"/>
-        </w:rPr>
-        <w:t xml:space="preserve">History </w:t>
-      </w:r>
-    </w:p>
-    <w:p>
-      <w:pPr>
-        <w:pStyle w:val="a3"/>
-        <w:numPr>
-          <w:ilvl w:val="0"/>
-          <w:numId w:val="10"/>
-        </w:numPr>
-        <w:bidi w:val="0"/>
-        <w:rPr>
-          <w:b/>
-          <w:bCs/>
-          <w:sz w:val="42"/>
-          <w:szCs w:val="42"/>
-          <w:lang w:bidi="ar-EG"/>
-        </w:rPr>
-      </w:pPr>
-      <w:r>
-        <w:rPr>
-          <w:b/>
-          <w:bCs/>
-          <w:sz w:val="42"/>
-          <w:szCs w:val="42"/>
-          <w:lang w:bidi="ar-EG"/>
-        </w:rPr>
-        <w:t>Id</w:t>
-      </w:r>
-    </w:p>
-    <w:p>
-      <w:pPr>
-        <w:pStyle w:val="a3"/>
-        <w:numPr>
-          <w:ilvl w:val="0"/>
-          <w:numId w:val="10"/>
-        </w:numPr>
-        <w:bidi w:val="0"/>
-        <w:rPr>
-          <w:b/>
-          <w:bCs/>
-          <w:sz w:val="42"/>
-          <w:szCs w:val="42"/>
-          <w:lang w:bidi="ar-EG"/>
-        </w:rPr>
-      </w:pPr>
-      <w:r>
-        <w:rPr>
-          <w:b/>
-          <w:bCs/>
-          <w:sz w:val="42"/>
-          <w:szCs w:val="42"/>
-          <w:lang w:bidi="ar-EG"/>
-        </w:rPr>
-        <w:t>Description</w:t>
-      </w:r>
-    </w:p>
-    <w:p>
-      <w:pPr>
-        <w:pStyle w:val="a3"/>
-        <w:numPr>
-          <w:ilvl w:val="0"/>
-          <w:numId w:val="10"/>
-        </w:numPr>
-        <w:bidi w:val="0"/>
-        <w:rPr>
-          <w:b/>
-          <w:bCs/>
-          <w:sz w:val="42"/>
-          <w:szCs w:val="42"/>
-          <w:lang w:bidi="ar-EG"/>
-        </w:rPr>
-      </w:pPr>
-      <w:r>
-        <w:rPr>
-          <w:b/>
-          <w:bCs/>
-          <w:sz w:val="42"/>
-          <w:szCs w:val="42"/>
-          <w:lang w:bidi="ar-EG"/>
-        </w:rPr>
-        <w:t>Store_id</w:t>
-      </w:r>
-    </w:p>
-    <w:p>
-      <w:pPr>
-        <w:pStyle w:val="a3"/>
-        <w:numPr>
-          <w:ilvl w:val="0"/>
-          <w:numId w:val="10"/>
-        </w:numPr>
-        <w:bidi w:val="0"/>
-        <w:rPr>
-          <w:b/>
-          <w:bCs/>
-          <w:sz w:val="42"/>
-          <w:szCs w:val="42"/>
-          <w:lang w:bidi="ar-EG"/>
-        </w:rPr>
-      </w:pPr>
-      <w:r>
-        <w:rPr>
-          <w:b/>
-          <w:bCs/>
-          <w:sz w:val="42"/>
-          <w:szCs w:val="42"/>
-          <w:lang w:bidi="ar-EG"/>
-        </w:rPr>
-        <w:t xml:space="preserve">Member_id </w:t>
-      </w:r>
-    </w:p>
-    <w:p>
-      <w:pPr>
-        <w:bidi w:val="0"/>
-        <w:jc w:val="center"/>
-        <w:rPr>
-          <w:b/>
-          <w:bCs/>
-          <w:sz w:val="42"/>
-          <w:szCs w:val="42"/>
-          <w:lang w:bidi="ar-EG"/>
-        </w:rPr>
-      </w:pPr>
-      <w:r>
-        <w:rPr>
-          <w:b/>
-          <w:bCs/>
-          <w:sz w:val="42"/>
-          <w:szCs w:val="42"/>
-          <w:lang w:bidi="ar-EG"/>
-        </w:rPr>
-        <w:t>Menu</w:t>
-      </w:r>
-    </w:p>
-    <w:p>
-      <w:pPr>
-        <w:pStyle w:val="a3"/>
-        <w:numPr>
-          <w:ilvl w:val="0"/>
           <w:numId w:val="13"/>
         </w:numPr>
         <w:bidi w:val="0"/>
         <w:rPr>
-          <w:b/>
-          <w:bCs/>
-          <w:sz w:val="42"/>
-          <w:szCs w:val="42"/>
-          <w:lang w:bidi="ar-EG"/>
-        </w:rPr>
-      </w:pPr>
-      <w:r>
-        <w:rPr>
-          <w:b/>
-          <w:bCs/>
-          <w:sz w:val="42"/>
-          <w:szCs w:val="42"/>
-          <w:lang w:bidi="ar-EG"/>
-        </w:rPr>
-        <w:t>ID</w:t>
-      </w:r>
-    </w:p>
-    <w:p>
-      <w:pPr>
-        <w:pStyle w:val="a3"/>
-        <w:numPr>
-          <w:ilvl w:val="0"/>
-          <w:numId w:val="13"/>
-        </w:numPr>
-        <w:bidi w:val="0"/>
-        <w:rPr>
-          <w:b/>
-          <w:bCs/>
-          <w:sz w:val="42"/>
-          <w:szCs w:val="42"/>
-          <w:lang w:bidi="ar-EG"/>
-        </w:rPr>
-      </w:pPr>
-      <w:r>
-        <w:rPr>
-          <w:b/>
-          <w:bCs/>
-          <w:sz w:val="42"/>
-          <w:szCs w:val="42"/>
-          <w:lang w:bidi="ar-EG"/>
-        </w:rPr>
-        <w:t>Store_id</w:t>
-      </w:r>
-    </w:p>
-    <w:p>
-      <w:pPr>
-        <w:pStyle w:val="a3"/>
-        <w:numPr>
-          <w:ilvl w:val="0"/>
-          <w:numId w:val="13"/>
-        </w:numPr>
-        <w:bidi w:val="0"/>
-        <w:rPr>
-          <w:rFonts w:hint="cs"/>
           <w:b/>
           <w:bCs/>
           <w:sz w:val="42"/>

</xml_diff>

<commit_message>
upgrade the menu page
</commit_message>
<xml_diff>
--- a/تخطيط.docx
+++ b/تخطيط.docx
@@ -2100,480 +2100,502 @@
           <w:szCs w:val="42"/>
           <w:lang w:bidi="ar-EG"/>
         </w:rPr>
-        <w:t>Hi</w:t>
+        <w:t>Histories</w:t>
+      </w:r>
+      <w:r>
+        <w:rPr>
+          <w:b/>
+          <w:bCs/>
+          <w:sz w:val="42"/>
+          <w:szCs w:val="42"/>
+          <w:lang w:bidi="ar-EG"/>
+        </w:rPr>
+        <w:t xml:space="preserve"> </w:t>
+      </w:r>
+    </w:p>
+    <w:p>
+      <w:pPr>
+        <w:pStyle w:val="a3"/>
+        <w:numPr>
+          <w:ilvl w:val="0"/>
+          <w:numId w:val="10"/>
+        </w:numPr>
+        <w:bidi w:val="0"/>
+        <w:rPr>
+          <w:b/>
+          <w:bCs/>
+          <w:sz w:val="42"/>
+          <w:szCs w:val="42"/>
+          <w:lang w:bidi="ar-EG"/>
+        </w:rPr>
+      </w:pPr>
+      <w:r>
+        <w:rPr>
+          <w:b/>
+          <w:bCs/>
+          <w:sz w:val="42"/>
+          <w:szCs w:val="42"/>
+          <w:lang w:bidi="ar-EG"/>
+        </w:rPr>
+        <w:t>Id</w:t>
+      </w:r>
+    </w:p>
+    <w:p>
+      <w:pPr>
+        <w:pStyle w:val="a3"/>
+        <w:numPr>
+          <w:ilvl w:val="0"/>
+          <w:numId w:val="10"/>
+        </w:numPr>
+        <w:bidi w:val="0"/>
+        <w:rPr>
+          <w:b/>
+          <w:bCs/>
+          <w:sz w:val="42"/>
+          <w:szCs w:val="42"/>
+          <w:lang w:bidi="ar-EG"/>
+        </w:rPr>
+      </w:pPr>
+      <w:r>
+        <w:rPr>
+          <w:b/>
+          <w:bCs/>
+          <w:sz w:val="42"/>
+          <w:szCs w:val="42"/>
+          <w:lang w:bidi="ar-EG"/>
+        </w:rPr>
+        <w:t>Description</w:t>
+      </w:r>
+    </w:p>
+    <w:p>
+      <w:pPr>
+        <w:pStyle w:val="a3"/>
+        <w:numPr>
+          <w:ilvl w:val="0"/>
+          <w:numId w:val="10"/>
+        </w:numPr>
+        <w:bidi w:val="0"/>
+        <w:rPr>
+          <w:b/>
+          <w:bCs/>
+          <w:sz w:val="42"/>
+          <w:szCs w:val="42"/>
+          <w:lang w:bidi="ar-EG"/>
+        </w:rPr>
+      </w:pPr>
+      <w:r>
+        <w:rPr>
+          <w:b/>
+          <w:bCs/>
+          <w:sz w:val="42"/>
+          <w:szCs w:val="42"/>
+          <w:lang w:bidi="ar-EG"/>
+        </w:rPr>
+        <w:t>Store_id</w:t>
+      </w:r>
+    </w:p>
+    <w:p>
+      <w:pPr>
+        <w:pStyle w:val="a3"/>
+        <w:numPr>
+          <w:ilvl w:val="0"/>
+          <w:numId w:val="10"/>
+        </w:numPr>
+        <w:bidi w:val="0"/>
+        <w:rPr>
+          <w:b/>
+          <w:bCs/>
+          <w:sz w:val="42"/>
+          <w:szCs w:val="42"/>
+          <w:lang w:bidi="ar-EG"/>
+        </w:rPr>
+      </w:pPr>
+      <w:r>
+        <w:rPr>
+          <w:b/>
+          <w:bCs/>
+          <w:sz w:val="42"/>
+          <w:szCs w:val="42"/>
+          <w:lang w:bidi="ar-EG"/>
+        </w:rPr>
+        <w:t xml:space="preserve">Member_id </w:t>
+      </w:r>
+    </w:p>
+    <w:p>
+      <w:pPr>
+        <w:bidi w:val="0"/>
+        <w:jc w:val="center"/>
+        <w:rPr>
+          <w:b/>
+          <w:bCs/>
+          <w:sz w:val="42"/>
+          <w:szCs w:val="42"/>
+          <w:lang w:bidi="ar-EG"/>
+        </w:rPr>
+      </w:pPr>
+      <w:r>
+        <w:rPr>
+          <w:b/>
+          <w:bCs/>
+          <w:sz w:val="42"/>
+          <w:szCs w:val="42"/>
+          <w:lang w:bidi="ar-EG"/>
+        </w:rPr>
+        <w:t>Menu</w:t>
+      </w:r>
+    </w:p>
+    <w:p>
+      <w:pPr>
+        <w:pStyle w:val="a3"/>
+        <w:numPr>
+          <w:ilvl w:val="0"/>
+          <w:numId w:val="13"/>
+        </w:numPr>
+        <w:bidi w:val="0"/>
+        <w:rPr>
+          <w:b/>
+          <w:bCs/>
+          <w:sz w:val="42"/>
+          <w:szCs w:val="42"/>
+          <w:lang w:bidi="ar-EG"/>
+        </w:rPr>
+      </w:pPr>
+      <w:r>
+        <w:rPr>
+          <w:b/>
+          <w:bCs/>
+          <w:sz w:val="42"/>
+          <w:szCs w:val="42"/>
+          <w:lang w:bidi="ar-EG"/>
+        </w:rPr>
+        <w:t>ID</w:t>
+      </w:r>
+    </w:p>
+    <w:p>
+      <w:pPr>
+        <w:pStyle w:val="a3"/>
+        <w:numPr>
+          <w:ilvl w:val="0"/>
+          <w:numId w:val="13"/>
+        </w:numPr>
+        <w:bidi w:val="0"/>
+        <w:rPr>
+          <w:b/>
+          <w:bCs/>
+          <w:sz w:val="42"/>
+          <w:szCs w:val="42"/>
+          <w:lang w:bidi="ar-EG"/>
+        </w:rPr>
+      </w:pPr>
+      <w:r>
+        <w:rPr>
+          <w:b/>
+          <w:bCs/>
+          <w:sz w:val="42"/>
+          <w:szCs w:val="42"/>
+          <w:lang w:bidi="ar-EG"/>
+        </w:rPr>
+        <w:t>Store_id</w:t>
+      </w:r>
+    </w:p>
+    <w:p>
+      <w:pPr>
+        <w:pStyle w:val="a3"/>
+        <w:numPr>
+          <w:ilvl w:val="0"/>
+          <w:numId w:val="13"/>
+        </w:numPr>
+        <w:bidi w:val="0"/>
+        <w:rPr>
+          <w:b/>
+          <w:bCs/>
+          <w:sz w:val="42"/>
+          <w:szCs w:val="42"/>
+          <w:lang w:bidi="ar-EG"/>
+        </w:rPr>
+      </w:pPr>
+      <w:proofErr w:type="spellStart"/>
+      <w:r>
+        <w:rPr>
+          <w:b/>
+          <w:bCs/>
+          <w:sz w:val="42"/>
+          <w:szCs w:val="42"/>
+          <w:lang w:bidi="ar-EG"/>
+        </w:rPr>
+        <w:t>Design_no</w:t>
+      </w:r>
+      <w:proofErr w:type="spellEnd"/>
+      <w:r>
+        <w:rPr>
+          <w:b/>
+          <w:bCs/>
+          <w:sz w:val="42"/>
+          <w:szCs w:val="42"/>
+          <w:lang w:bidi="ar-EG"/>
+        </w:rPr>
+        <w:t xml:space="preserve"> // </w:t>
+      </w:r>
+      <w:r>
+        <w:rPr>
+          <w:rFonts w:hint="cs"/>
+          <w:b/>
+          <w:bCs/>
+          <w:sz w:val="42"/>
+          <w:szCs w:val="42"/>
+          <w:rtl/>
+          <w:lang w:bidi="ar-EG"/>
+        </w:rPr>
+        <w:t xml:space="preserve">رقم الصورة التي سوف تكون في </w:t>
+      </w:r>
+      <w:proofErr w:type="spellStart"/>
+      <w:r>
+        <w:rPr>
+          <w:rFonts w:hint="cs"/>
+          <w:b/>
+          <w:bCs/>
+          <w:sz w:val="42"/>
+          <w:szCs w:val="42"/>
+          <w:rtl/>
+          <w:lang w:bidi="ar-EG"/>
+        </w:rPr>
+        <w:t>الأطار</w:t>
+      </w:r>
+      <w:proofErr w:type="spellEnd"/>
+      <w:r>
+        <w:rPr>
+          <w:rFonts w:hint="cs"/>
+          <w:b/>
+          <w:bCs/>
+          <w:sz w:val="42"/>
+          <w:szCs w:val="42"/>
+          <w:rtl/>
+          <w:lang w:bidi="ar-EG"/>
+        </w:rPr>
+        <w:t xml:space="preserve"> </w:t>
+      </w:r>
+    </w:p>
+    <w:p>
+      <w:pPr>
+        <w:pStyle w:val="a3"/>
+        <w:numPr>
+          <w:ilvl w:val="0"/>
+          <w:numId w:val="13"/>
+        </w:numPr>
+        <w:bidi w:val="0"/>
+        <w:rPr>
+          <w:b/>
+          <w:bCs/>
+          <w:sz w:val="42"/>
+          <w:szCs w:val="42"/>
+          <w:lang w:bidi="ar-EG"/>
+        </w:rPr>
+      </w:pPr>
+      <w:r>
+        <w:rPr>
+          <w:b/>
+          <w:bCs/>
+          <w:sz w:val="42"/>
+          <w:szCs w:val="42"/>
+          <w:lang w:bidi="ar-EG"/>
+        </w:rPr>
+        <w:t>Background</w:t>
+      </w:r>
+    </w:p>
+    <w:p>
+      <w:pPr>
+        <w:pStyle w:val="a3"/>
+        <w:numPr>
+          <w:ilvl w:val="0"/>
+          <w:numId w:val="13"/>
+        </w:numPr>
+        <w:bidi w:val="0"/>
+        <w:rPr>
+          <w:b/>
+          <w:bCs/>
+          <w:sz w:val="42"/>
+          <w:szCs w:val="42"/>
+          <w:lang w:bidi="ar-EG"/>
+        </w:rPr>
+      </w:pPr>
+      <w:proofErr w:type="spellStart"/>
+      <w:r>
+        <w:rPr>
+          <w:b/>
+          <w:bCs/>
+          <w:sz w:val="42"/>
+          <w:szCs w:val="42"/>
+          <w:lang w:bidi="ar-EG"/>
+        </w:rPr>
+        <w:lastRenderedPageBreak/>
+        <w:t>Text_co</w:t>
+      </w:r>
+      <w:proofErr w:type="spellEnd"/>
+    </w:p>
+    <w:p>
+      <w:pPr>
+        <w:pStyle w:val="a3"/>
+        <w:numPr>
+          <w:ilvl w:val="0"/>
+          <w:numId w:val="13"/>
+        </w:numPr>
+        <w:bidi w:val="0"/>
+        <w:rPr>
+          <w:b/>
+          <w:bCs/>
+          <w:sz w:val="42"/>
+          <w:szCs w:val="42"/>
+          <w:lang w:bidi="ar-EG"/>
+        </w:rPr>
+      </w:pPr>
+      <w:proofErr w:type="spellStart"/>
+      <w:r>
+        <w:rPr>
+          <w:b/>
+          <w:bCs/>
+          <w:sz w:val="42"/>
+          <w:szCs w:val="42"/>
+          <w:lang w:bidi="ar-EG"/>
+        </w:rPr>
+        <w:t>Heading_co</w:t>
+      </w:r>
+      <w:proofErr w:type="spellEnd"/>
+    </w:p>
+    <w:p>
+      <w:pPr>
+        <w:bidi w:val="0"/>
+        <w:rPr>
+          <w:rtl/>
+        </w:rPr>
+      </w:pPr>
+      <w:r>
+        <w:rPr>
+          <w:rtl/>
+        </w:rPr>
+        <w:br w:type="page"/>
+      </w:r>
+    </w:p>
+    <w:p>
+      <w:pPr>
+        <w:bidi w:val="0"/>
+        <w:rPr>
+          <w:rtl/>
+        </w:rPr>
+      </w:pPr>
+      <w:r>
+        <w:rPr>
+          <w:rtl/>
+        </w:rPr>
+        <w:lastRenderedPageBreak/>
+        <w:br w:type="page"/>
+      </w:r>
+    </w:p>
+    <w:p>
+      <w:pPr>
+        <w:bidi w:val="0"/>
+        <w:rPr>
+          <w:rtl/>
+        </w:rPr>
+      </w:pPr>
+      <w:r>
+        <w:rPr>
+          <w:rtl/>
+        </w:rPr>
+        <w:lastRenderedPageBreak/>
+        <w:br w:type="page"/>
+      </w:r>
+    </w:p>
+    <w:p>
+      <w:pPr>
+        <w:pStyle w:val="a3"/>
+        <w:jc w:val="center"/>
+        <w:rPr>
+          <w:b/>
+          <w:bCs/>
+          <w:sz w:val="42"/>
+          <w:szCs w:val="42"/>
+          <w:rtl/>
+          <w:lang w:bidi="ar-EG"/>
+        </w:rPr>
+      </w:pPr>
+      <w:r>
+        <w:rPr>
+          <w:rFonts w:hint="cs"/>
+          <w:b/>
+          <w:bCs/>
+          <w:sz w:val="42"/>
+          <w:szCs w:val="42"/>
+          <w:rtl/>
+          <w:lang w:bidi="ar-EG"/>
+        </w:rPr>
+        <w:lastRenderedPageBreak/>
+        <w:t>تحديثات للتطبيق</w:t>
+      </w:r>
+    </w:p>
+    <w:p>
+      <w:pPr>
+        <w:pStyle w:val="a3"/>
+        <w:jc w:val="center"/>
+        <w:rPr>
+          <w:b/>
+          <w:bCs/>
+          <w:sz w:val="42"/>
+          <w:szCs w:val="42"/>
+          <w:rtl/>
+          <w:lang w:bidi="ar-EG"/>
+        </w:rPr>
+      </w:pPr>
+      <w:r>
+        <w:rPr>
+          <w:b/>
+          <w:bCs/>
+          <w:sz w:val="42"/>
+          <w:szCs w:val="42"/>
+          <w:lang w:bidi="ar-EG"/>
+        </w:rPr>
+        <w:t>https://miniandmore.co/ar/solutions/qr-menu/details</w:t>
+      </w:r>
+    </w:p>
+    <w:p>
+      <w:pPr>
+        <w:rPr>
+          <w:sz w:val="34"/>
+          <w:szCs w:val="34"/>
+          <w:lang w:bidi="ar-EG"/>
+        </w:rPr>
+      </w:pPr>
+      <w:r>
+        <w:rPr>
+          <w:rFonts w:hint="cs"/>
+          <w:sz w:val="34"/>
+          <w:szCs w:val="34"/>
+          <w:rtl/>
+          <w:lang w:bidi="ar-EG"/>
+        </w:rPr>
+        <w:t xml:space="preserve">أضافة صفحة لكتابة الملاحظات عن المتجر و لفتح باب التقديم و يقوم صاحب المتجر بوضع الخانات و البيانات التي يريد استقبالها من العملاء و صفحة لتقييمات العملاء عن المتجر بشكل عام و عن </w:t>
+      </w:r>
+      <w:r>
+        <w:rPr>
+          <w:rFonts w:hint="cs"/>
+          <w:sz w:val="34"/>
+          <w:szCs w:val="34"/>
+          <w:rtl/>
+          <w:lang w:bidi="ar-EG"/>
+        </w:rPr>
+        <w:t>المنتجات</w:t>
+      </w:r>
+      <w:r>
+        <w:rPr>
+          <w:rFonts w:hint="cs"/>
+          <w:sz w:val="34"/>
+          <w:szCs w:val="34"/>
+          <w:rtl/>
+          <w:lang w:bidi="ar-EG"/>
+        </w:rPr>
+        <w:t xml:space="preserve"> التي تذوقها بشكل خاص </w:t>
       </w:r>
       <w:bookmarkStart w:id="0" w:name="_GoBack"/>
       <w:bookmarkEnd w:id="0"/>
-      <w:r>
-        <w:rPr>
-          <w:b/>
-          <w:bCs/>
-          <w:sz w:val="42"/>
-          <w:szCs w:val="42"/>
-          <w:lang w:bidi="ar-EG"/>
-        </w:rPr>
-        <w:t>stories</w:t>
-      </w:r>
-      <w:r>
-        <w:rPr>
-          <w:b/>
-          <w:bCs/>
-          <w:sz w:val="42"/>
-          <w:szCs w:val="42"/>
-          <w:lang w:bidi="ar-EG"/>
-        </w:rPr>
-        <w:t xml:space="preserve"> </w:t>
-      </w:r>
-    </w:p>
-    <w:p>
-      <w:pPr>
-        <w:pStyle w:val="a3"/>
-        <w:numPr>
-          <w:ilvl w:val="0"/>
-          <w:numId w:val="10"/>
-        </w:numPr>
-        <w:bidi w:val="0"/>
-        <w:rPr>
-          <w:b/>
-          <w:bCs/>
-          <w:sz w:val="42"/>
-          <w:szCs w:val="42"/>
-          <w:lang w:bidi="ar-EG"/>
-        </w:rPr>
-      </w:pPr>
-      <w:r>
-        <w:rPr>
-          <w:b/>
-          <w:bCs/>
-          <w:sz w:val="42"/>
-          <w:szCs w:val="42"/>
-          <w:lang w:bidi="ar-EG"/>
-        </w:rPr>
-        <w:t>Id</w:t>
-      </w:r>
-    </w:p>
-    <w:p>
-      <w:pPr>
-        <w:pStyle w:val="a3"/>
-        <w:numPr>
-          <w:ilvl w:val="0"/>
-          <w:numId w:val="10"/>
-        </w:numPr>
-        <w:bidi w:val="0"/>
-        <w:rPr>
-          <w:b/>
-          <w:bCs/>
-          <w:sz w:val="42"/>
-          <w:szCs w:val="42"/>
-          <w:lang w:bidi="ar-EG"/>
-        </w:rPr>
-      </w:pPr>
-      <w:r>
-        <w:rPr>
-          <w:b/>
-          <w:bCs/>
-          <w:sz w:val="42"/>
-          <w:szCs w:val="42"/>
-          <w:lang w:bidi="ar-EG"/>
-        </w:rPr>
-        <w:t>Description</w:t>
-      </w:r>
-    </w:p>
-    <w:p>
-      <w:pPr>
-        <w:pStyle w:val="a3"/>
-        <w:numPr>
-          <w:ilvl w:val="0"/>
-          <w:numId w:val="10"/>
-        </w:numPr>
-        <w:bidi w:val="0"/>
-        <w:rPr>
-          <w:b/>
-          <w:bCs/>
-          <w:sz w:val="42"/>
-          <w:szCs w:val="42"/>
-          <w:lang w:bidi="ar-EG"/>
-        </w:rPr>
-      </w:pPr>
-      <w:r>
-        <w:rPr>
-          <w:b/>
-          <w:bCs/>
-          <w:sz w:val="42"/>
-          <w:szCs w:val="42"/>
-          <w:lang w:bidi="ar-EG"/>
-        </w:rPr>
-        <w:t>Store_id</w:t>
-      </w:r>
-    </w:p>
-    <w:p>
-      <w:pPr>
-        <w:pStyle w:val="a3"/>
-        <w:numPr>
-          <w:ilvl w:val="0"/>
-          <w:numId w:val="10"/>
-        </w:numPr>
-        <w:bidi w:val="0"/>
-        <w:rPr>
-          <w:b/>
-          <w:bCs/>
-          <w:sz w:val="42"/>
-          <w:szCs w:val="42"/>
-          <w:lang w:bidi="ar-EG"/>
-        </w:rPr>
-      </w:pPr>
-      <w:r>
-        <w:rPr>
-          <w:b/>
-          <w:bCs/>
-          <w:sz w:val="42"/>
-          <w:szCs w:val="42"/>
-          <w:lang w:bidi="ar-EG"/>
-        </w:rPr>
-        <w:t xml:space="preserve">Member_id </w:t>
-      </w:r>
-    </w:p>
-    <w:p>
-      <w:pPr>
-        <w:bidi w:val="0"/>
-        <w:jc w:val="center"/>
-        <w:rPr>
-          <w:b/>
-          <w:bCs/>
-          <w:sz w:val="42"/>
-          <w:szCs w:val="42"/>
-          <w:lang w:bidi="ar-EG"/>
-        </w:rPr>
-      </w:pPr>
-      <w:r>
-        <w:rPr>
-          <w:b/>
-          <w:bCs/>
-          <w:sz w:val="42"/>
-          <w:szCs w:val="42"/>
-          <w:lang w:bidi="ar-EG"/>
-        </w:rPr>
-        <w:t>Menu</w:t>
-      </w:r>
-    </w:p>
-    <w:p>
-      <w:pPr>
-        <w:pStyle w:val="a3"/>
-        <w:numPr>
-          <w:ilvl w:val="0"/>
-          <w:numId w:val="13"/>
-        </w:numPr>
-        <w:bidi w:val="0"/>
-        <w:rPr>
-          <w:b/>
-          <w:bCs/>
-          <w:sz w:val="42"/>
-          <w:szCs w:val="42"/>
-          <w:lang w:bidi="ar-EG"/>
-        </w:rPr>
-      </w:pPr>
-      <w:r>
-        <w:rPr>
-          <w:b/>
-          <w:bCs/>
-          <w:sz w:val="42"/>
-          <w:szCs w:val="42"/>
-          <w:lang w:bidi="ar-EG"/>
-        </w:rPr>
-        <w:t>ID</w:t>
-      </w:r>
-    </w:p>
-    <w:p>
-      <w:pPr>
-        <w:pStyle w:val="a3"/>
-        <w:numPr>
-          <w:ilvl w:val="0"/>
-          <w:numId w:val="13"/>
-        </w:numPr>
-        <w:bidi w:val="0"/>
-        <w:rPr>
-          <w:b/>
-          <w:bCs/>
-          <w:sz w:val="42"/>
-          <w:szCs w:val="42"/>
-          <w:lang w:bidi="ar-EG"/>
-        </w:rPr>
-      </w:pPr>
-      <w:r>
-        <w:rPr>
-          <w:b/>
-          <w:bCs/>
-          <w:sz w:val="42"/>
-          <w:szCs w:val="42"/>
-          <w:lang w:bidi="ar-EG"/>
-        </w:rPr>
-        <w:t>Store_id</w:t>
-      </w:r>
-    </w:p>
-    <w:p>
-      <w:pPr>
-        <w:pStyle w:val="a3"/>
-        <w:numPr>
-          <w:ilvl w:val="0"/>
-          <w:numId w:val="13"/>
-        </w:numPr>
-        <w:bidi w:val="0"/>
-        <w:rPr>
-          <w:b/>
-          <w:bCs/>
-          <w:sz w:val="42"/>
-          <w:szCs w:val="42"/>
-          <w:lang w:bidi="ar-EG"/>
-        </w:rPr>
-      </w:pPr>
-      <w:proofErr w:type="spellStart"/>
-      <w:r>
-        <w:rPr>
-          <w:b/>
-          <w:bCs/>
-          <w:sz w:val="42"/>
-          <w:szCs w:val="42"/>
-          <w:lang w:bidi="ar-EG"/>
-        </w:rPr>
-        <w:t>Design_no</w:t>
-      </w:r>
-      <w:proofErr w:type="spellEnd"/>
-      <w:r>
-        <w:rPr>
-          <w:b/>
-          <w:bCs/>
-          <w:sz w:val="42"/>
-          <w:szCs w:val="42"/>
-          <w:lang w:bidi="ar-EG"/>
-        </w:rPr>
-        <w:t xml:space="preserve"> // </w:t>
-      </w:r>
-      <w:r>
-        <w:rPr>
-          <w:rFonts w:hint="cs"/>
-          <w:b/>
-          <w:bCs/>
-          <w:sz w:val="42"/>
-          <w:szCs w:val="42"/>
-          <w:rtl/>
-          <w:lang w:bidi="ar-EG"/>
-        </w:rPr>
-        <w:t xml:space="preserve">رقم الصورة التي سوف تكون في </w:t>
-      </w:r>
-      <w:proofErr w:type="spellStart"/>
-      <w:r>
-        <w:rPr>
-          <w:rFonts w:hint="cs"/>
-          <w:b/>
-          <w:bCs/>
-          <w:sz w:val="42"/>
-          <w:szCs w:val="42"/>
-          <w:rtl/>
-          <w:lang w:bidi="ar-EG"/>
-        </w:rPr>
-        <w:t>الأطار</w:t>
-      </w:r>
-      <w:proofErr w:type="spellEnd"/>
-      <w:r>
-        <w:rPr>
-          <w:rFonts w:hint="cs"/>
-          <w:b/>
-          <w:bCs/>
-          <w:sz w:val="42"/>
-          <w:szCs w:val="42"/>
-          <w:rtl/>
-          <w:lang w:bidi="ar-EG"/>
-        </w:rPr>
-        <w:t xml:space="preserve"> </w:t>
-      </w:r>
-    </w:p>
-    <w:p>
-      <w:pPr>
-        <w:pStyle w:val="a3"/>
-        <w:numPr>
-          <w:ilvl w:val="0"/>
-          <w:numId w:val="13"/>
-        </w:numPr>
-        <w:bidi w:val="0"/>
-        <w:rPr>
-          <w:b/>
-          <w:bCs/>
-          <w:sz w:val="42"/>
-          <w:szCs w:val="42"/>
-          <w:lang w:bidi="ar-EG"/>
-        </w:rPr>
-      </w:pPr>
-      <w:r>
-        <w:rPr>
-          <w:b/>
-          <w:bCs/>
-          <w:sz w:val="42"/>
-          <w:szCs w:val="42"/>
-          <w:lang w:bidi="ar-EG"/>
-        </w:rPr>
-        <w:t>Background</w:t>
-      </w:r>
-    </w:p>
-    <w:p>
-      <w:pPr>
-        <w:pStyle w:val="a3"/>
-        <w:numPr>
-          <w:ilvl w:val="0"/>
-          <w:numId w:val="13"/>
-        </w:numPr>
-        <w:bidi w:val="0"/>
-        <w:rPr>
-          <w:b/>
-          <w:bCs/>
-          <w:sz w:val="42"/>
-          <w:szCs w:val="42"/>
-          <w:lang w:bidi="ar-EG"/>
-        </w:rPr>
-      </w:pPr>
-      <w:proofErr w:type="spellStart"/>
-      <w:r>
-        <w:rPr>
-          <w:b/>
-          <w:bCs/>
-          <w:sz w:val="42"/>
-          <w:szCs w:val="42"/>
-          <w:lang w:bidi="ar-EG"/>
-        </w:rPr>
-        <w:lastRenderedPageBreak/>
-        <w:t>Text_co</w:t>
-      </w:r>
-      <w:proofErr w:type="spellEnd"/>
-    </w:p>
-    <w:p>
-      <w:pPr>
-        <w:pStyle w:val="a3"/>
-        <w:numPr>
-          <w:ilvl w:val="0"/>
-          <w:numId w:val="13"/>
-        </w:numPr>
-        <w:bidi w:val="0"/>
-        <w:rPr>
-          <w:b/>
-          <w:bCs/>
-          <w:sz w:val="42"/>
-          <w:szCs w:val="42"/>
-          <w:lang w:bidi="ar-EG"/>
-        </w:rPr>
-      </w:pPr>
-      <w:proofErr w:type="spellStart"/>
-      <w:r>
-        <w:rPr>
-          <w:b/>
-          <w:bCs/>
-          <w:sz w:val="42"/>
-          <w:szCs w:val="42"/>
-          <w:lang w:bidi="ar-EG"/>
-        </w:rPr>
-        <w:t>Heading_co</w:t>
-      </w:r>
-      <w:proofErr w:type="spellEnd"/>
-    </w:p>
-    <w:p>
-      <w:pPr>
-        <w:bidi w:val="0"/>
-        <w:rPr>
-          <w:rtl/>
-        </w:rPr>
-      </w:pPr>
-      <w:r>
-        <w:rPr>
-          <w:rtl/>
-        </w:rPr>
-        <w:br w:type="page"/>
-      </w:r>
-    </w:p>
-    <w:p>
-      <w:pPr>
-        <w:bidi w:val="0"/>
-        <w:rPr>
-          <w:rtl/>
-        </w:rPr>
-      </w:pPr>
-      <w:r>
-        <w:rPr>
-          <w:rtl/>
-        </w:rPr>
-        <w:lastRenderedPageBreak/>
-        <w:br w:type="page"/>
-      </w:r>
-    </w:p>
-    <w:p>
-      <w:pPr>
-        <w:bidi w:val="0"/>
-        <w:rPr>
-          <w:rtl/>
-        </w:rPr>
-      </w:pPr>
-      <w:r>
-        <w:rPr>
-          <w:rtl/>
-        </w:rPr>
-        <w:lastRenderedPageBreak/>
-        <w:br w:type="page"/>
-      </w:r>
-    </w:p>
-    <w:p>
-      <w:pPr>
-        <w:pStyle w:val="a3"/>
-        <w:jc w:val="center"/>
-        <w:rPr>
-          <w:b/>
-          <w:bCs/>
-          <w:sz w:val="42"/>
-          <w:szCs w:val="42"/>
-          <w:rtl/>
-          <w:lang w:bidi="ar-EG"/>
-        </w:rPr>
-      </w:pPr>
-      <w:r>
-        <w:rPr>
-          <w:rFonts w:hint="cs"/>
-          <w:b/>
-          <w:bCs/>
-          <w:sz w:val="42"/>
-          <w:szCs w:val="42"/>
-          <w:rtl/>
-          <w:lang w:bidi="ar-EG"/>
-        </w:rPr>
-        <w:lastRenderedPageBreak/>
-        <w:t>تحديثات للتطبيق</w:t>
-      </w:r>
-    </w:p>
-    <w:p>
-      <w:pPr>
-        <w:pStyle w:val="a3"/>
-        <w:jc w:val="center"/>
-        <w:rPr>
-          <w:b/>
-          <w:bCs/>
-          <w:sz w:val="42"/>
-          <w:szCs w:val="42"/>
-          <w:rtl/>
-          <w:lang w:bidi="ar-EG"/>
-        </w:rPr>
-      </w:pPr>
-      <w:r>
-        <w:rPr>
-          <w:b/>
-          <w:bCs/>
-          <w:sz w:val="42"/>
-          <w:szCs w:val="42"/>
-          <w:lang w:bidi="ar-EG"/>
-        </w:rPr>
-        <w:t>https://miniandmore.co/ar/solutions/qr-menu/details</w:t>
-      </w:r>
-    </w:p>
-    <w:p>
-      <w:pPr>
-        <w:rPr>
-          <w:lang w:bidi="ar-EG"/>
-        </w:rPr>
-      </w:pPr>
     </w:p>
     <w:sectPr>
       <w:pgSz w:w="11906" w:h="16838"/>

</xml_diff>

<commit_message>
Translate All The Notification Messages
</commit_message>
<xml_diff>
--- a/تخطيط.docx
+++ b/تخطيط.docx
@@ -12,6 +12,7 @@
         </w:numPr>
         <w:spacing w:after="0" w:line="240" w:lineRule="auto"/>
         <w:rPr>
+          <w:rFonts w:hint="cs"/>
           <w:b/>
           <w:bCs/>
           <w:sz w:val="48"/>
@@ -31,8 +32,9 @@
           <w:rtl/>
           <w:lang w:bidi="ar-EG"/>
         </w:rPr>
-        <w:t>اضافة مواعيد عمل المتجر ويتم تعديلها من اعدادات المتجر</w:t>
-      </w:r>
+        <w:t xml:space="preserve">انشاء </w:t>
+      </w:r>
+      <w:proofErr w:type="spellStart"/>
       <w:r>
         <w:rPr>
           <w:rFonts w:hint="cs"/>
@@ -44,8 +46,9 @@
           <w:rtl/>
           <w:lang w:bidi="ar-EG"/>
         </w:rPr>
-        <w:t xml:space="preserve"> </w:t>
-      </w:r>
+        <w:t>كومبوننت</w:t>
+      </w:r>
+      <w:proofErr w:type="spellEnd"/>
       <w:r>
         <w:rPr>
           <w:rFonts w:hint="cs"/>
@@ -57,7 +60,7 @@
           <w:rtl/>
           <w:lang w:bidi="ar-EG"/>
         </w:rPr>
-        <w:t>ويتم اضافته الي المينيو</w:t>
+        <w:t xml:space="preserve"> جمهور المتجر</w:t>
       </w:r>
     </w:p>
     <w:p>
@@ -69,6 +72,18 @@
         </w:numPr>
         <w:spacing w:after="0" w:line="240" w:lineRule="auto"/>
         <w:rPr>
+          <w:rFonts w:hint="cs"/>
+          <w:b/>
+          <w:bCs/>
+          <w:sz w:val="48"/>
+          <w:szCs w:val="48"/>
+          <w:vertAlign w:val="subscript"/>
+          <w:lang w:bidi="ar-EG"/>
+        </w:rPr>
+      </w:pPr>
+      <w:r>
+        <w:rPr>
+          <w:rFonts w:hint="cs"/>
           <w:b/>
           <w:bCs/>
           <w:sz w:val="48"/>
@@ -77,6 +92,26 @@
           <w:rtl/>
           <w:lang w:bidi="ar-EG"/>
         </w:rPr>
+        <w:t>ضبط عرض الفواتير اليومية</w:t>
+      </w:r>
+    </w:p>
+    <w:p>
+      <w:pPr>
+        <w:pStyle w:val="a3"/>
+        <w:numPr>
+          <w:ilvl w:val="0"/>
+          <w:numId w:val="11"/>
+        </w:numPr>
+        <w:spacing w:after="0" w:line="240" w:lineRule="auto"/>
+        <w:rPr>
+          <w:rFonts w:hint="cs"/>
+          <w:b/>
+          <w:bCs/>
+          <w:sz w:val="48"/>
+          <w:szCs w:val="48"/>
+          <w:vertAlign w:val="subscript"/>
+          <w:lang w:bidi="ar-EG"/>
+        </w:rPr>
       </w:pPr>
       <w:r>
         <w:rPr>
@@ -89,7 +124,7 @@
           <w:rtl/>
           <w:lang w:bidi="ar-EG"/>
         </w:rPr>
-        <w:t xml:space="preserve">انشاء موضع تخصصات الأقسام التي سوف يتحكم بها كل مستخدم حسب موقعه بالوظيفة </w:t>
+        <w:t xml:space="preserve">ضبط تصدير رمز المينيو </w:t>
       </w:r>
     </w:p>
     <w:p>
@@ -120,8 +155,10 @@
           <w:rtl/>
           <w:lang w:bidi="ar-EG"/>
         </w:rPr>
-        <w:t xml:space="preserve">يتم إرسال كل قسم هل سيتحكم به العضو ام لا لكي يتم تفعيل الزر أم لا </w:t>
-      </w:r>
+        <w:t>إنشاء الفاتورة و طباعتها</w:t>
+      </w:r>
+      <w:bookmarkStart w:id="0" w:name="_GoBack"/>
+      <w:bookmarkEnd w:id="0"/>
     </w:p>
     <w:p>
       <w:pPr>
@@ -132,17 +169,6 @@
         </w:numPr>
         <w:spacing w:after="0" w:line="240" w:lineRule="auto"/>
         <w:rPr>
-          <w:b/>
-          <w:bCs/>
-          <w:sz w:val="48"/>
-          <w:szCs w:val="48"/>
-          <w:vertAlign w:val="subscript"/>
-          <w:lang w:bidi="ar-EG"/>
-        </w:rPr>
-      </w:pPr>
-      <w:r>
-        <w:rPr>
-          <w:rFonts w:hint="cs"/>
           <w:b/>
           <w:bCs/>
           <w:sz w:val="48"/>
@@ -151,25 +177,6 @@
           <w:rtl/>
           <w:lang w:bidi="ar-EG"/>
         </w:rPr>
-        <w:t>تحديد اكثر عدد لإدارة المتجر يكون 5</w:t>
-      </w:r>
-    </w:p>
-    <w:p>
-      <w:pPr>
-        <w:pStyle w:val="a3"/>
-        <w:numPr>
-          <w:ilvl w:val="0"/>
-          <w:numId w:val="11"/>
-        </w:numPr>
-        <w:spacing w:after="0" w:line="240" w:lineRule="auto"/>
-        <w:rPr>
-          <w:b/>
-          <w:bCs/>
-          <w:sz w:val="48"/>
-          <w:szCs w:val="48"/>
-          <w:vertAlign w:val="subscript"/>
-          <w:lang w:bidi="ar-EG"/>
-        </w:rPr>
       </w:pPr>
       <w:r>
         <w:rPr>
@@ -182,8 +189,27 @@
           <w:rtl/>
           <w:lang w:bidi="ar-EG"/>
         </w:rPr>
-        <w:t>إضافة موديل تقييم للعملاء و للمطعم و</w:t>
-      </w:r>
+        <w:t xml:space="preserve">انشاء موضع تخصصات الأقسام التي سوف يتحكم بها كل مستخدم حسب موقعه بالوظيفة </w:t>
+      </w:r>
+    </w:p>
+    <w:p>
+      <w:pPr>
+        <w:pStyle w:val="a3"/>
+        <w:numPr>
+          <w:ilvl w:val="0"/>
+          <w:numId w:val="11"/>
+        </w:numPr>
+        <w:spacing w:after="0" w:line="240" w:lineRule="auto"/>
+        <w:rPr>
+          <w:rFonts w:hint="cs"/>
+          <w:b/>
+          <w:bCs/>
+          <w:sz w:val="48"/>
+          <w:szCs w:val="48"/>
+          <w:vertAlign w:val="subscript"/>
+          <w:lang w:bidi="ar-EG"/>
+        </w:rPr>
+      </w:pPr>
       <w:r>
         <w:rPr>
           <w:rFonts w:hint="cs"/>
@@ -195,8 +221,27 @@
           <w:rtl/>
           <w:lang w:bidi="ar-EG"/>
         </w:rPr>
-        <w:t xml:space="preserve"> </w:t>
-      </w:r>
+        <w:t xml:space="preserve">يتم إرسال كل قسم هل سيتحكم به العضو ام لا لكي يتم تفعيل الزر أم لا </w:t>
+      </w:r>
+    </w:p>
+    <w:p>
+      <w:pPr>
+        <w:pStyle w:val="a3"/>
+        <w:numPr>
+          <w:ilvl w:val="0"/>
+          <w:numId w:val="11"/>
+        </w:numPr>
+        <w:spacing w:after="0" w:line="240" w:lineRule="auto"/>
+        <w:rPr>
+          <w:rFonts w:hint="cs"/>
+          <w:b/>
+          <w:bCs/>
+          <w:sz w:val="48"/>
+          <w:szCs w:val="48"/>
+          <w:vertAlign w:val="subscript"/>
+          <w:lang w:bidi="ar-EG"/>
+        </w:rPr>
+      </w:pPr>
       <w:r>
         <w:rPr>
           <w:rFonts w:hint="cs"/>
@@ -208,7 +253,7 @@
           <w:rtl/>
           <w:lang w:bidi="ar-EG"/>
         </w:rPr>
-        <w:t>للطعام مع كتابة ملاحظات للمتجر</w:t>
+        <w:t xml:space="preserve">يتم تمييز الهستوري كمقروء بعد مضي يوم علي تاريخه </w:t>
       </w:r>
     </w:p>
     <w:p>
@@ -606,6 +651,7 @@
           <w:szCs w:val="42"/>
           <w:lang w:bidi="ar-EG"/>
         </w:rPr>
+        <w:lastRenderedPageBreak/>
         <w:t xml:space="preserve"> ID </w:t>
       </w:r>
     </w:p>
@@ -660,7 +706,6 @@
           <w:szCs w:val="42"/>
           <w:lang w:bidi="ar-EG"/>
         </w:rPr>
-        <w:lastRenderedPageBreak/>
         <w:t>Description</w:t>
       </w:r>
     </w:p>
@@ -1848,409 +1893,596 @@
           <w:szCs w:val="42"/>
           <w:lang w:bidi="ar-EG"/>
         </w:rPr>
+        <w:t xml:space="preserve">The Box </w:t>
+      </w:r>
+    </w:p>
+    <w:p>
+      <w:pPr>
+        <w:pStyle w:val="a3"/>
+        <w:numPr>
+          <w:ilvl w:val="0"/>
+          <w:numId w:val="7"/>
+        </w:numPr>
+        <w:bidi w:val="0"/>
+        <w:rPr>
+          <w:b/>
+          <w:bCs/>
+          <w:sz w:val="42"/>
+          <w:szCs w:val="42"/>
+          <w:lang w:bidi="ar-EG"/>
+        </w:rPr>
+      </w:pPr>
+      <w:r>
+        <w:rPr>
+          <w:b/>
+          <w:bCs/>
+          <w:sz w:val="42"/>
+          <w:szCs w:val="42"/>
+          <w:lang w:bidi="ar-EG"/>
+        </w:rPr>
+        <w:t xml:space="preserve">Id </w:t>
+      </w:r>
+    </w:p>
+    <w:p>
+      <w:pPr>
+        <w:pStyle w:val="a3"/>
+        <w:numPr>
+          <w:ilvl w:val="0"/>
+          <w:numId w:val="7"/>
+        </w:numPr>
+        <w:bidi w:val="0"/>
+        <w:rPr>
+          <w:b/>
+          <w:bCs/>
+          <w:sz w:val="42"/>
+          <w:szCs w:val="42"/>
+          <w:lang w:bidi="ar-EG"/>
+        </w:rPr>
+      </w:pPr>
+      <w:r>
+        <w:rPr>
+          <w:b/>
+          <w:bCs/>
+          <w:sz w:val="42"/>
+          <w:szCs w:val="42"/>
+          <w:lang w:bidi="ar-EG"/>
+        </w:rPr>
+        <w:t xml:space="preserve">Amount </w:t>
+      </w:r>
+    </w:p>
+    <w:p>
+      <w:pPr>
+        <w:pStyle w:val="a3"/>
+        <w:numPr>
+          <w:ilvl w:val="0"/>
+          <w:numId w:val="7"/>
+        </w:numPr>
+        <w:bidi w:val="0"/>
+        <w:rPr>
+          <w:b/>
+          <w:bCs/>
+          <w:sz w:val="42"/>
+          <w:szCs w:val="42"/>
+          <w:lang w:bidi="ar-EG"/>
+        </w:rPr>
+      </w:pPr>
+      <w:r>
+        <w:rPr>
+          <w:b/>
+          <w:bCs/>
+          <w:sz w:val="42"/>
+          <w:szCs w:val="42"/>
+          <w:lang w:bidi="ar-EG"/>
+        </w:rPr>
+        <w:t>Sotre_id</w:t>
+      </w:r>
+    </w:p>
+    <w:p>
+      <w:pPr>
+        <w:bidi w:val="0"/>
+        <w:rPr>
+          <w:b/>
+          <w:bCs/>
+          <w:sz w:val="42"/>
+          <w:szCs w:val="42"/>
+          <w:lang w:bidi="ar-EG"/>
+        </w:rPr>
+      </w:pPr>
+    </w:p>
+    <w:p>
+      <w:pPr>
+        <w:bidi w:val="0"/>
+        <w:jc w:val="center"/>
+        <w:rPr>
+          <w:b/>
+          <w:bCs/>
+          <w:sz w:val="42"/>
+          <w:szCs w:val="42"/>
+          <w:lang w:bidi="ar-EG"/>
+        </w:rPr>
+      </w:pPr>
+      <w:r>
+        <w:rPr>
+          <w:b/>
+          <w:bCs/>
+          <w:sz w:val="42"/>
+          <w:szCs w:val="42"/>
+          <w:lang w:bidi="ar-EG"/>
+        </w:rPr>
+        <w:t>Members Position</w:t>
+      </w:r>
+    </w:p>
+    <w:p>
+      <w:pPr>
+        <w:pStyle w:val="a3"/>
+        <w:numPr>
+          <w:ilvl w:val="0"/>
+          <w:numId w:val="9"/>
+        </w:numPr>
+        <w:bidi w:val="0"/>
+        <w:rPr>
+          <w:b/>
+          <w:bCs/>
+          <w:sz w:val="42"/>
+          <w:szCs w:val="42"/>
+          <w:lang w:bidi="ar-EG"/>
+        </w:rPr>
+      </w:pPr>
+      <w:r>
+        <w:rPr>
+          <w:b/>
+          <w:bCs/>
+          <w:sz w:val="42"/>
+          <w:szCs w:val="42"/>
+          <w:lang w:bidi="ar-EG"/>
+        </w:rPr>
+        <w:t>Id</w:t>
+      </w:r>
+    </w:p>
+    <w:p>
+      <w:pPr>
+        <w:pStyle w:val="a3"/>
+        <w:numPr>
+          <w:ilvl w:val="0"/>
+          <w:numId w:val="9"/>
+        </w:numPr>
+        <w:bidi w:val="0"/>
+        <w:rPr>
+          <w:b/>
+          <w:bCs/>
+          <w:sz w:val="42"/>
+          <w:szCs w:val="42"/>
+          <w:lang w:bidi="ar-EG"/>
+        </w:rPr>
+      </w:pPr>
+      <w:r>
+        <w:rPr>
+          <w:b/>
+          <w:bCs/>
+          <w:sz w:val="42"/>
+          <w:szCs w:val="42"/>
+          <w:lang w:bidi="ar-EG"/>
+        </w:rPr>
+        <w:t>Store_id</w:t>
+      </w:r>
+    </w:p>
+    <w:p>
+      <w:pPr>
+        <w:pStyle w:val="a3"/>
+        <w:numPr>
+          <w:ilvl w:val="0"/>
+          <w:numId w:val="9"/>
+        </w:numPr>
+        <w:bidi w:val="0"/>
+        <w:rPr>
+          <w:b/>
+          <w:bCs/>
+          <w:sz w:val="42"/>
+          <w:szCs w:val="42"/>
+          <w:lang w:bidi="ar-EG"/>
+        </w:rPr>
+      </w:pPr>
+      <w:r>
+        <w:rPr>
+          <w:b/>
+          <w:bCs/>
+          <w:sz w:val="42"/>
+          <w:szCs w:val="42"/>
+          <w:lang w:bidi="ar-EG"/>
+        </w:rPr>
+        <w:t>Member_id</w:t>
+      </w:r>
+    </w:p>
+    <w:p>
+      <w:pPr>
+        <w:pStyle w:val="a3"/>
+        <w:numPr>
+          <w:ilvl w:val="0"/>
+          <w:numId w:val="9"/>
+        </w:numPr>
+        <w:bidi w:val="0"/>
+        <w:rPr>
+          <w:b/>
+          <w:bCs/>
+          <w:sz w:val="42"/>
+          <w:szCs w:val="42"/>
+          <w:lang w:bidi="ar-EG"/>
+        </w:rPr>
+      </w:pPr>
+      <w:r>
+        <w:rPr>
+          <w:b/>
+          <w:bCs/>
+          <w:sz w:val="42"/>
+          <w:szCs w:val="42"/>
+          <w:lang w:bidi="ar-EG"/>
+        </w:rPr>
+        <w:t>Position</w:t>
+      </w:r>
+    </w:p>
+    <w:p>
+      <w:pPr>
+        <w:bidi w:val="0"/>
+        <w:rPr>
+          <w:b/>
+          <w:bCs/>
+          <w:sz w:val="42"/>
+          <w:szCs w:val="42"/>
+          <w:lang w:bidi="ar-EG"/>
+        </w:rPr>
+      </w:pPr>
+    </w:p>
+    <w:p>
+      <w:pPr>
+        <w:bidi w:val="0"/>
+        <w:jc w:val="center"/>
+        <w:rPr>
+          <w:b/>
+          <w:bCs/>
+          <w:sz w:val="42"/>
+          <w:szCs w:val="42"/>
+          <w:lang w:bidi="ar-EG"/>
+        </w:rPr>
+      </w:pPr>
+      <w:r>
+        <w:rPr>
+          <w:b/>
+          <w:bCs/>
+          <w:sz w:val="42"/>
+          <w:szCs w:val="42"/>
+          <w:lang w:bidi="ar-EG"/>
+        </w:rPr>
+        <w:t>Histories</w:t>
+      </w:r>
+      <w:r>
+        <w:rPr>
+          <w:b/>
+          <w:bCs/>
+          <w:sz w:val="42"/>
+          <w:szCs w:val="42"/>
+          <w:lang w:bidi="ar-EG"/>
+        </w:rPr>
+        <w:t xml:space="preserve"> </w:t>
+      </w:r>
+    </w:p>
+    <w:p>
+      <w:pPr>
+        <w:pStyle w:val="a3"/>
+        <w:numPr>
+          <w:ilvl w:val="0"/>
+          <w:numId w:val="10"/>
+        </w:numPr>
+        <w:bidi w:val="0"/>
+        <w:rPr>
+          <w:b/>
+          <w:bCs/>
+          <w:sz w:val="42"/>
+          <w:szCs w:val="42"/>
+          <w:lang w:bidi="ar-EG"/>
+        </w:rPr>
+      </w:pPr>
+      <w:r>
+        <w:rPr>
+          <w:b/>
+          <w:bCs/>
+          <w:sz w:val="42"/>
+          <w:szCs w:val="42"/>
+          <w:lang w:bidi="ar-EG"/>
+        </w:rPr>
+        <w:t>Id</w:t>
+      </w:r>
+    </w:p>
+    <w:p>
+      <w:pPr>
+        <w:pStyle w:val="a3"/>
+        <w:numPr>
+          <w:ilvl w:val="0"/>
+          <w:numId w:val="10"/>
+        </w:numPr>
+        <w:bidi w:val="0"/>
+        <w:rPr>
+          <w:b/>
+          <w:bCs/>
+          <w:sz w:val="42"/>
+          <w:szCs w:val="42"/>
+          <w:lang w:bidi="ar-EG"/>
+        </w:rPr>
+      </w:pPr>
+      <w:r>
+        <w:rPr>
+          <w:b/>
+          <w:bCs/>
+          <w:sz w:val="42"/>
+          <w:szCs w:val="42"/>
+          <w:lang w:bidi="ar-EG"/>
+        </w:rPr>
+        <w:t>Description</w:t>
+      </w:r>
+    </w:p>
+    <w:p>
+      <w:pPr>
+        <w:pStyle w:val="a3"/>
+        <w:numPr>
+          <w:ilvl w:val="0"/>
+          <w:numId w:val="10"/>
+        </w:numPr>
+        <w:bidi w:val="0"/>
+        <w:rPr>
+          <w:b/>
+          <w:bCs/>
+          <w:sz w:val="42"/>
+          <w:szCs w:val="42"/>
+          <w:lang w:bidi="ar-EG"/>
+        </w:rPr>
+      </w:pPr>
+      <w:r>
+        <w:rPr>
+          <w:b/>
+          <w:bCs/>
+          <w:sz w:val="42"/>
+          <w:szCs w:val="42"/>
+          <w:lang w:bidi="ar-EG"/>
+        </w:rPr>
+        <w:t>Store_id</w:t>
+      </w:r>
+    </w:p>
+    <w:p>
+      <w:pPr>
+        <w:pStyle w:val="a3"/>
+        <w:numPr>
+          <w:ilvl w:val="0"/>
+          <w:numId w:val="10"/>
+        </w:numPr>
+        <w:bidi w:val="0"/>
+        <w:rPr>
+          <w:b/>
+          <w:bCs/>
+          <w:sz w:val="42"/>
+          <w:szCs w:val="42"/>
+          <w:lang w:bidi="ar-EG"/>
+        </w:rPr>
+      </w:pPr>
+      <w:r>
+        <w:rPr>
+          <w:b/>
+          <w:bCs/>
+          <w:sz w:val="42"/>
+          <w:szCs w:val="42"/>
+          <w:lang w:bidi="ar-EG"/>
+        </w:rPr>
+        <w:t xml:space="preserve">Member_id </w:t>
+      </w:r>
+    </w:p>
+    <w:p>
+      <w:pPr>
+        <w:bidi w:val="0"/>
+        <w:jc w:val="center"/>
+        <w:rPr>
+          <w:b/>
+          <w:bCs/>
+          <w:sz w:val="42"/>
+          <w:szCs w:val="42"/>
+          <w:lang w:bidi="ar-EG"/>
+        </w:rPr>
+      </w:pPr>
+      <w:r>
+        <w:rPr>
+          <w:b/>
+          <w:bCs/>
+          <w:sz w:val="42"/>
+          <w:szCs w:val="42"/>
+          <w:lang w:bidi="ar-EG"/>
+        </w:rPr>
+        <w:t>Menu</w:t>
+      </w:r>
+    </w:p>
+    <w:p>
+      <w:pPr>
+        <w:pStyle w:val="a3"/>
+        <w:numPr>
+          <w:ilvl w:val="0"/>
+          <w:numId w:val="13"/>
+        </w:numPr>
+        <w:bidi w:val="0"/>
+        <w:rPr>
+          <w:b/>
+          <w:bCs/>
+          <w:sz w:val="42"/>
+          <w:szCs w:val="42"/>
+          <w:lang w:bidi="ar-EG"/>
+        </w:rPr>
+      </w:pPr>
+      <w:r>
+        <w:rPr>
+          <w:b/>
+          <w:bCs/>
+          <w:sz w:val="42"/>
+          <w:szCs w:val="42"/>
+          <w:lang w:bidi="ar-EG"/>
+        </w:rPr>
+        <w:t>ID</w:t>
+      </w:r>
+    </w:p>
+    <w:p>
+      <w:pPr>
+        <w:pStyle w:val="a3"/>
+        <w:numPr>
+          <w:ilvl w:val="0"/>
+          <w:numId w:val="13"/>
+        </w:numPr>
+        <w:bidi w:val="0"/>
+        <w:rPr>
+          <w:b/>
+          <w:bCs/>
+          <w:sz w:val="42"/>
+          <w:szCs w:val="42"/>
+          <w:lang w:bidi="ar-EG"/>
+        </w:rPr>
+      </w:pPr>
+      <w:r>
+        <w:rPr>
+          <w:b/>
+          <w:bCs/>
+          <w:sz w:val="42"/>
+          <w:szCs w:val="42"/>
+          <w:lang w:bidi="ar-EG"/>
+        </w:rPr>
+        <w:t>Store_id</w:t>
+      </w:r>
+    </w:p>
+    <w:p>
+      <w:pPr>
+        <w:pStyle w:val="a3"/>
+        <w:numPr>
+          <w:ilvl w:val="0"/>
+          <w:numId w:val="13"/>
+        </w:numPr>
+        <w:bidi w:val="0"/>
+        <w:rPr>
+          <w:b/>
+          <w:bCs/>
+          <w:sz w:val="42"/>
+          <w:szCs w:val="42"/>
+          <w:lang w:bidi="ar-EG"/>
+        </w:rPr>
+      </w:pPr>
+      <w:proofErr w:type="spellStart"/>
+      <w:r>
+        <w:rPr>
+          <w:b/>
+          <w:bCs/>
+          <w:sz w:val="42"/>
+          <w:szCs w:val="42"/>
+          <w:lang w:bidi="ar-EG"/>
+        </w:rPr>
+        <w:t>Design_no</w:t>
+      </w:r>
+      <w:proofErr w:type="spellEnd"/>
+      <w:r>
+        <w:rPr>
+          <w:b/>
+          <w:bCs/>
+          <w:sz w:val="42"/>
+          <w:szCs w:val="42"/>
+          <w:lang w:bidi="ar-EG"/>
+        </w:rPr>
+        <w:t xml:space="preserve"> // </w:t>
+      </w:r>
+      <w:r>
+        <w:rPr>
+          <w:rFonts w:hint="cs"/>
+          <w:b/>
+          <w:bCs/>
+          <w:sz w:val="42"/>
+          <w:szCs w:val="42"/>
+          <w:rtl/>
+          <w:lang w:bidi="ar-EG"/>
+        </w:rPr>
+        <w:t xml:space="preserve">رقم الصورة التي سوف تكون في </w:t>
+      </w:r>
+      <w:proofErr w:type="spellStart"/>
+      <w:r>
+        <w:rPr>
+          <w:rFonts w:hint="cs"/>
+          <w:b/>
+          <w:bCs/>
+          <w:sz w:val="42"/>
+          <w:szCs w:val="42"/>
+          <w:rtl/>
+          <w:lang w:bidi="ar-EG"/>
+        </w:rPr>
+        <w:t>الأطار</w:t>
+      </w:r>
+      <w:proofErr w:type="spellEnd"/>
+      <w:r>
+        <w:rPr>
+          <w:rFonts w:hint="cs"/>
+          <w:b/>
+          <w:bCs/>
+          <w:sz w:val="42"/>
+          <w:szCs w:val="42"/>
+          <w:rtl/>
+          <w:lang w:bidi="ar-EG"/>
+        </w:rPr>
+        <w:t xml:space="preserve"> </w:t>
+      </w:r>
+    </w:p>
+    <w:p>
+      <w:pPr>
+        <w:pStyle w:val="a3"/>
+        <w:numPr>
+          <w:ilvl w:val="0"/>
+          <w:numId w:val="13"/>
+        </w:numPr>
+        <w:bidi w:val="0"/>
+        <w:rPr>
+          <w:b/>
+          <w:bCs/>
+          <w:sz w:val="42"/>
+          <w:szCs w:val="42"/>
+          <w:lang w:bidi="ar-EG"/>
+        </w:rPr>
+      </w:pPr>
+      <w:r>
+        <w:rPr>
+          <w:b/>
+          <w:bCs/>
+          <w:sz w:val="42"/>
+          <w:szCs w:val="42"/>
+          <w:lang w:bidi="ar-EG"/>
+        </w:rPr>
+        <w:t>Background</w:t>
+      </w:r>
+    </w:p>
+    <w:p>
+      <w:pPr>
+        <w:pStyle w:val="a3"/>
+        <w:numPr>
+          <w:ilvl w:val="0"/>
+          <w:numId w:val="13"/>
+        </w:numPr>
+        <w:bidi w:val="0"/>
+        <w:rPr>
+          <w:b/>
+          <w:bCs/>
+          <w:sz w:val="42"/>
+          <w:szCs w:val="42"/>
+          <w:lang w:bidi="ar-EG"/>
+        </w:rPr>
+      </w:pPr>
+      <w:proofErr w:type="spellStart"/>
+      <w:r>
+        <w:rPr>
+          <w:b/>
+          <w:bCs/>
+          <w:sz w:val="42"/>
+          <w:szCs w:val="42"/>
+          <w:lang w:bidi="ar-EG"/>
+        </w:rPr>
         <w:lastRenderedPageBreak/>
-        <w:t xml:space="preserve">The Box </w:t>
-      </w:r>
-    </w:p>
-    <w:p>
-      <w:pPr>
-        <w:pStyle w:val="a3"/>
-        <w:numPr>
-          <w:ilvl w:val="0"/>
-          <w:numId w:val="7"/>
-        </w:numPr>
-        <w:bidi w:val="0"/>
-        <w:rPr>
-          <w:b/>
-          <w:bCs/>
-          <w:sz w:val="42"/>
-          <w:szCs w:val="42"/>
-          <w:lang w:bidi="ar-EG"/>
-        </w:rPr>
-      </w:pPr>
-      <w:r>
-        <w:rPr>
-          <w:b/>
-          <w:bCs/>
-          <w:sz w:val="42"/>
-          <w:szCs w:val="42"/>
-          <w:lang w:bidi="ar-EG"/>
-        </w:rPr>
-        <w:t xml:space="preserve">Id </w:t>
-      </w:r>
-    </w:p>
-    <w:p>
-      <w:pPr>
-        <w:pStyle w:val="a3"/>
-        <w:numPr>
-          <w:ilvl w:val="0"/>
-          <w:numId w:val="7"/>
-        </w:numPr>
-        <w:bidi w:val="0"/>
-        <w:rPr>
-          <w:b/>
-          <w:bCs/>
-          <w:sz w:val="42"/>
-          <w:szCs w:val="42"/>
-          <w:lang w:bidi="ar-EG"/>
-        </w:rPr>
-      </w:pPr>
-      <w:r>
-        <w:rPr>
-          <w:b/>
-          <w:bCs/>
-          <w:sz w:val="42"/>
-          <w:szCs w:val="42"/>
-          <w:lang w:bidi="ar-EG"/>
-        </w:rPr>
-        <w:t xml:space="preserve">Amount </w:t>
-      </w:r>
-    </w:p>
-    <w:p>
-      <w:pPr>
-        <w:pStyle w:val="a3"/>
-        <w:numPr>
-          <w:ilvl w:val="0"/>
-          <w:numId w:val="7"/>
-        </w:numPr>
-        <w:bidi w:val="0"/>
-        <w:rPr>
-          <w:b/>
-          <w:bCs/>
-          <w:sz w:val="42"/>
-          <w:szCs w:val="42"/>
-          <w:lang w:bidi="ar-EG"/>
-        </w:rPr>
-      </w:pPr>
-      <w:r>
-        <w:rPr>
-          <w:b/>
-          <w:bCs/>
-          <w:sz w:val="42"/>
-          <w:szCs w:val="42"/>
-          <w:lang w:bidi="ar-EG"/>
-        </w:rPr>
-        <w:t>Sotre_id</w:t>
-      </w:r>
-    </w:p>
-    <w:p>
-      <w:pPr>
-        <w:bidi w:val="0"/>
-        <w:rPr>
-          <w:b/>
-          <w:bCs/>
-          <w:sz w:val="42"/>
-          <w:szCs w:val="42"/>
-          <w:lang w:bidi="ar-EG"/>
-        </w:rPr>
-      </w:pPr>
-    </w:p>
-    <w:p>
-      <w:pPr>
-        <w:bidi w:val="0"/>
-        <w:jc w:val="center"/>
-        <w:rPr>
-          <w:b/>
-          <w:bCs/>
-          <w:sz w:val="42"/>
-          <w:szCs w:val="42"/>
-          <w:lang w:bidi="ar-EG"/>
-        </w:rPr>
-      </w:pPr>
-      <w:r>
-        <w:rPr>
-          <w:b/>
-          <w:bCs/>
-          <w:sz w:val="42"/>
-          <w:szCs w:val="42"/>
-          <w:lang w:bidi="ar-EG"/>
-        </w:rPr>
-        <w:t>Members Position</w:t>
-      </w:r>
-    </w:p>
-    <w:p>
-      <w:pPr>
-        <w:pStyle w:val="a3"/>
-        <w:numPr>
-          <w:ilvl w:val="0"/>
-          <w:numId w:val="9"/>
-        </w:numPr>
-        <w:bidi w:val="0"/>
-        <w:rPr>
-          <w:b/>
-          <w:bCs/>
-          <w:sz w:val="42"/>
-          <w:szCs w:val="42"/>
-          <w:lang w:bidi="ar-EG"/>
-        </w:rPr>
-      </w:pPr>
-      <w:r>
-        <w:rPr>
-          <w:b/>
-          <w:bCs/>
-          <w:sz w:val="42"/>
-          <w:szCs w:val="42"/>
-          <w:lang w:bidi="ar-EG"/>
-        </w:rPr>
-        <w:t>Id</w:t>
-      </w:r>
-    </w:p>
-    <w:p>
-      <w:pPr>
-        <w:pStyle w:val="a3"/>
-        <w:numPr>
-          <w:ilvl w:val="0"/>
-          <w:numId w:val="9"/>
-        </w:numPr>
-        <w:bidi w:val="0"/>
-        <w:rPr>
-          <w:b/>
-          <w:bCs/>
-          <w:sz w:val="42"/>
-          <w:szCs w:val="42"/>
-          <w:lang w:bidi="ar-EG"/>
-        </w:rPr>
-      </w:pPr>
-      <w:r>
-        <w:rPr>
-          <w:b/>
-          <w:bCs/>
-          <w:sz w:val="42"/>
-          <w:szCs w:val="42"/>
-          <w:lang w:bidi="ar-EG"/>
-        </w:rPr>
-        <w:t>Store_id</w:t>
-      </w:r>
-    </w:p>
-    <w:p>
-      <w:pPr>
-        <w:pStyle w:val="a3"/>
-        <w:numPr>
-          <w:ilvl w:val="0"/>
-          <w:numId w:val="9"/>
-        </w:numPr>
-        <w:bidi w:val="0"/>
-        <w:rPr>
-          <w:b/>
-          <w:bCs/>
-          <w:sz w:val="42"/>
-          <w:szCs w:val="42"/>
-          <w:lang w:bidi="ar-EG"/>
-        </w:rPr>
-      </w:pPr>
-      <w:r>
-        <w:rPr>
-          <w:b/>
-          <w:bCs/>
-          <w:sz w:val="42"/>
-          <w:szCs w:val="42"/>
-          <w:lang w:bidi="ar-EG"/>
-        </w:rPr>
-        <w:t>Member_id</w:t>
-      </w:r>
-    </w:p>
-    <w:p>
-      <w:pPr>
-        <w:pStyle w:val="a3"/>
-        <w:numPr>
-          <w:ilvl w:val="0"/>
-          <w:numId w:val="9"/>
-        </w:numPr>
-        <w:bidi w:val="0"/>
-        <w:rPr>
-          <w:b/>
-          <w:bCs/>
-          <w:sz w:val="42"/>
-          <w:szCs w:val="42"/>
-          <w:lang w:bidi="ar-EG"/>
-        </w:rPr>
-      </w:pPr>
-      <w:r>
-        <w:rPr>
-          <w:b/>
-          <w:bCs/>
-          <w:sz w:val="42"/>
-          <w:szCs w:val="42"/>
-          <w:lang w:bidi="ar-EG"/>
-        </w:rPr>
-        <w:t>Position</w:t>
-      </w:r>
-    </w:p>
-    <w:p>
-      <w:pPr>
-        <w:bidi w:val="0"/>
-        <w:rPr>
-          <w:b/>
-          <w:bCs/>
-          <w:sz w:val="42"/>
-          <w:szCs w:val="42"/>
-          <w:lang w:bidi="ar-EG"/>
-        </w:rPr>
-      </w:pPr>
-    </w:p>
-    <w:p>
-      <w:pPr>
-        <w:bidi w:val="0"/>
-        <w:jc w:val="center"/>
-        <w:rPr>
-          <w:b/>
-          <w:bCs/>
-          <w:sz w:val="42"/>
-          <w:szCs w:val="42"/>
-          <w:lang w:bidi="ar-EG"/>
-        </w:rPr>
-      </w:pPr>
-      <w:r>
-        <w:rPr>
-          <w:b/>
-          <w:bCs/>
-          <w:sz w:val="42"/>
-          <w:szCs w:val="42"/>
-          <w:lang w:bidi="ar-EG"/>
-        </w:rPr>
-        <w:t>Histories</w:t>
-      </w:r>
-      <w:r>
-        <w:rPr>
-          <w:b/>
-          <w:bCs/>
-          <w:sz w:val="42"/>
-          <w:szCs w:val="42"/>
-          <w:lang w:bidi="ar-EG"/>
-        </w:rPr>
-        <w:t xml:space="preserve"> </w:t>
-      </w:r>
-    </w:p>
-    <w:p>
-      <w:pPr>
-        <w:pStyle w:val="a3"/>
-        <w:numPr>
-          <w:ilvl w:val="0"/>
-          <w:numId w:val="10"/>
-        </w:numPr>
-        <w:bidi w:val="0"/>
-        <w:rPr>
-          <w:b/>
-          <w:bCs/>
-          <w:sz w:val="42"/>
-          <w:szCs w:val="42"/>
-          <w:lang w:bidi="ar-EG"/>
-        </w:rPr>
-      </w:pPr>
-      <w:r>
-        <w:rPr>
-          <w:b/>
-          <w:bCs/>
-          <w:sz w:val="42"/>
-          <w:szCs w:val="42"/>
-          <w:lang w:bidi="ar-EG"/>
-        </w:rPr>
-        <w:t>Id</w:t>
-      </w:r>
-    </w:p>
-    <w:p>
-      <w:pPr>
-        <w:pStyle w:val="a3"/>
-        <w:numPr>
-          <w:ilvl w:val="0"/>
-          <w:numId w:val="10"/>
-        </w:numPr>
-        <w:bidi w:val="0"/>
-        <w:rPr>
-          <w:b/>
-          <w:bCs/>
-          <w:sz w:val="42"/>
-          <w:szCs w:val="42"/>
-          <w:lang w:bidi="ar-EG"/>
-        </w:rPr>
-      </w:pPr>
-      <w:r>
-        <w:rPr>
-          <w:b/>
-          <w:bCs/>
-          <w:sz w:val="42"/>
-          <w:szCs w:val="42"/>
-          <w:lang w:bidi="ar-EG"/>
-        </w:rPr>
-        <w:t>Description</w:t>
-      </w:r>
-    </w:p>
-    <w:p>
-      <w:pPr>
-        <w:pStyle w:val="a3"/>
-        <w:numPr>
-          <w:ilvl w:val="0"/>
-          <w:numId w:val="10"/>
-        </w:numPr>
-        <w:bidi w:val="0"/>
-        <w:rPr>
-          <w:b/>
-          <w:bCs/>
-          <w:sz w:val="42"/>
-          <w:szCs w:val="42"/>
-          <w:lang w:bidi="ar-EG"/>
-        </w:rPr>
-      </w:pPr>
-      <w:r>
-        <w:rPr>
-          <w:b/>
-          <w:bCs/>
-          <w:sz w:val="42"/>
-          <w:szCs w:val="42"/>
-          <w:lang w:bidi="ar-EG"/>
-        </w:rPr>
-        <w:t>Store_id</w:t>
-      </w:r>
-    </w:p>
-    <w:p>
-      <w:pPr>
-        <w:pStyle w:val="a3"/>
-        <w:numPr>
-          <w:ilvl w:val="0"/>
-          <w:numId w:val="10"/>
-        </w:numPr>
-        <w:bidi w:val="0"/>
-        <w:rPr>
-          <w:b/>
-          <w:bCs/>
-          <w:sz w:val="42"/>
-          <w:szCs w:val="42"/>
-          <w:lang w:bidi="ar-EG"/>
-        </w:rPr>
-      </w:pPr>
-      <w:r>
-        <w:rPr>
-          <w:b/>
-          <w:bCs/>
-          <w:sz w:val="42"/>
-          <w:szCs w:val="42"/>
-          <w:lang w:bidi="ar-EG"/>
-        </w:rPr>
-        <w:t xml:space="preserve">Member_id </w:t>
-      </w:r>
-    </w:p>
-    <w:p>
-      <w:pPr>
-        <w:bidi w:val="0"/>
-        <w:jc w:val="center"/>
-        <w:rPr>
-          <w:b/>
-          <w:bCs/>
-          <w:sz w:val="42"/>
-          <w:szCs w:val="42"/>
-          <w:lang w:bidi="ar-EG"/>
-        </w:rPr>
-      </w:pPr>
-      <w:r>
-        <w:rPr>
-          <w:b/>
-          <w:bCs/>
-          <w:sz w:val="42"/>
-          <w:szCs w:val="42"/>
-          <w:lang w:bidi="ar-EG"/>
-        </w:rPr>
-        <w:t>Menu</w:t>
-      </w:r>
+        <w:t>Text_co</w:t>
+      </w:r>
+      <w:proofErr w:type="spellEnd"/>
     </w:p>
     <w:p>
       <w:pPr>
@@ -2268,60 +2500,6 @@
           <w:lang w:bidi="ar-EG"/>
         </w:rPr>
       </w:pPr>
-      <w:r>
-        <w:rPr>
-          <w:b/>
-          <w:bCs/>
-          <w:sz w:val="42"/>
-          <w:szCs w:val="42"/>
-          <w:lang w:bidi="ar-EG"/>
-        </w:rPr>
-        <w:t>ID</w:t>
-      </w:r>
-    </w:p>
-    <w:p>
-      <w:pPr>
-        <w:pStyle w:val="a3"/>
-        <w:numPr>
-          <w:ilvl w:val="0"/>
-          <w:numId w:val="13"/>
-        </w:numPr>
-        <w:bidi w:val="0"/>
-        <w:rPr>
-          <w:b/>
-          <w:bCs/>
-          <w:sz w:val="42"/>
-          <w:szCs w:val="42"/>
-          <w:lang w:bidi="ar-EG"/>
-        </w:rPr>
-      </w:pPr>
-      <w:r>
-        <w:rPr>
-          <w:b/>
-          <w:bCs/>
-          <w:sz w:val="42"/>
-          <w:szCs w:val="42"/>
-          <w:lang w:bidi="ar-EG"/>
-        </w:rPr>
-        <w:t>Store_id</w:t>
-      </w:r>
-    </w:p>
-    <w:p>
-      <w:pPr>
-        <w:pStyle w:val="a3"/>
-        <w:numPr>
-          <w:ilvl w:val="0"/>
-          <w:numId w:val="13"/>
-        </w:numPr>
-        <w:bidi w:val="0"/>
-        <w:rPr>
-          <w:b/>
-          <w:bCs/>
-          <w:sz w:val="42"/>
-          <w:szCs w:val="42"/>
-          <w:lang w:bidi="ar-EG"/>
-        </w:rPr>
-      </w:pPr>
       <w:proofErr w:type="spellStart"/>
       <w:r>
         <w:rPr>
@@ -2331,155 +2509,21 @@
           <w:szCs w:val="42"/>
           <w:lang w:bidi="ar-EG"/>
         </w:rPr>
-        <w:t>Design_no</w:t>
+        <w:t>Heading_co</w:t>
       </w:r>
       <w:proofErr w:type="spellEnd"/>
-      <w:r>
-        <w:rPr>
-          <w:b/>
-          <w:bCs/>
-          <w:sz w:val="42"/>
-          <w:szCs w:val="42"/>
-          <w:lang w:bidi="ar-EG"/>
-        </w:rPr>
-        <w:t xml:space="preserve"> // </w:t>
-      </w:r>
-      <w:r>
-        <w:rPr>
-          <w:rFonts w:hint="cs"/>
-          <w:b/>
-          <w:bCs/>
-          <w:sz w:val="42"/>
-          <w:szCs w:val="42"/>
+    </w:p>
+    <w:p>
+      <w:pPr>
+        <w:bidi w:val="0"/>
+        <w:rPr>
           <w:rtl/>
-          <w:lang w:bidi="ar-EG"/>
-        </w:rPr>
-        <w:t xml:space="preserve">رقم الصورة التي سوف تكون في </w:t>
-      </w:r>
-      <w:proofErr w:type="spellStart"/>
-      <w:r>
-        <w:rPr>
-          <w:rFonts w:hint="cs"/>
-          <w:b/>
-          <w:bCs/>
-          <w:sz w:val="42"/>
-          <w:szCs w:val="42"/>
+        </w:rPr>
+      </w:pPr>
+      <w:r>
+        <w:rPr>
           <w:rtl/>
-          <w:lang w:bidi="ar-EG"/>
-        </w:rPr>
-        <w:t>الأطار</w:t>
-      </w:r>
-      <w:proofErr w:type="spellEnd"/>
-      <w:r>
-        <w:rPr>
-          <w:rFonts w:hint="cs"/>
-          <w:b/>
-          <w:bCs/>
-          <w:sz w:val="42"/>
-          <w:szCs w:val="42"/>
-          <w:rtl/>
-          <w:lang w:bidi="ar-EG"/>
-        </w:rPr>
-        <w:t xml:space="preserve"> </w:t>
-      </w:r>
-    </w:p>
-    <w:p>
-      <w:pPr>
-        <w:pStyle w:val="a3"/>
-        <w:numPr>
-          <w:ilvl w:val="0"/>
-          <w:numId w:val="13"/>
-        </w:numPr>
-        <w:bidi w:val="0"/>
-        <w:rPr>
-          <w:b/>
-          <w:bCs/>
-          <w:sz w:val="42"/>
-          <w:szCs w:val="42"/>
-          <w:lang w:bidi="ar-EG"/>
-        </w:rPr>
-      </w:pPr>
-      <w:r>
-        <w:rPr>
-          <w:b/>
-          <w:bCs/>
-          <w:sz w:val="42"/>
-          <w:szCs w:val="42"/>
-          <w:lang w:bidi="ar-EG"/>
-        </w:rPr>
-        <w:t>Background</w:t>
-      </w:r>
-    </w:p>
-    <w:p>
-      <w:pPr>
-        <w:pStyle w:val="a3"/>
-        <w:numPr>
-          <w:ilvl w:val="0"/>
-          <w:numId w:val="13"/>
-        </w:numPr>
-        <w:bidi w:val="0"/>
-        <w:rPr>
-          <w:b/>
-          <w:bCs/>
-          <w:sz w:val="42"/>
-          <w:szCs w:val="42"/>
-          <w:lang w:bidi="ar-EG"/>
-        </w:rPr>
-      </w:pPr>
-      <w:proofErr w:type="spellStart"/>
-      <w:r>
-        <w:rPr>
-          <w:b/>
-          <w:bCs/>
-          <w:sz w:val="42"/>
-          <w:szCs w:val="42"/>
-          <w:lang w:bidi="ar-EG"/>
-        </w:rPr>
-        <w:t>Text_co</w:t>
-      </w:r>
-      <w:proofErr w:type="spellEnd"/>
-    </w:p>
-    <w:p>
-      <w:pPr>
-        <w:pStyle w:val="a3"/>
-        <w:numPr>
-          <w:ilvl w:val="0"/>
-          <w:numId w:val="13"/>
-        </w:numPr>
-        <w:bidi w:val="0"/>
-        <w:rPr>
-          <w:b/>
-          <w:bCs/>
-          <w:sz w:val="42"/>
-          <w:szCs w:val="42"/>
-          <w:lang w:bidi="ar-EG"/>
-        </w:rPr>
-      </w:pPr>
-      <w:proofErr w:type="spellStart"/>
-      <w:r>
-        <w:rPr>
-          <w:b/>
-          <w:bCs/>
-          <w:sz w:val="42"/>
-          <w:szCs w:val="42"/>
-          <w:lang w:bidi="ar-EG"/>
-        </w:rPr>
-        <w:t>Heading_co</w:t>
-      </w:r>
-      <w:proofErr w:type="spellEnd"/>
-    </w:p>
-    <w:p>
-      <w:pPr>
-        <w:bidi w:val="0"/>
-        <w:rPr>
-          <w:rtl/>
-        </w:rPr>
-      </w:pPr>
-      <w:r>
-        <w:rPr>
-          <w:rtl/>
-        </w:rPr>
-        <w:lastRenderedPageBreak/>
+        </w:rPr>
         <w:br w:type="page"/>
       </w:r>
     </w:p>
@@ -2630,6 +2674,7 @@
         <w:spacing w:after="0" w:line="240" w:lineRule="auto"/>
         <w:jc w:val="both"/>
         <w:rPr>
+          <w:rFonts w:hint="cs"/>
           <w:b/>
           <w:bCs/>
           <w:sz w:val="48"/>
@@ -2719,6 +2764,71 @@
           <w:lang w:bidi="ar-EG"/>
         </w:rPr>
         <w:t xml:space="preserve"> </w:t>
+      </w:r>
+    </w:p>
+    <w:p>
+      <w:pPr>
+        <w:pStyle w:val="a3"/>
+        <w:numPr>
+          <w:ilvl w:val="0"/>
+          <w:numId w:val="14"/>
+        </w:numPr>
+        <w:spacing w:after="0" w:line="240" w:lineRule="auto"/>
+        <w:jc w:val="both"/>
+        <w:rPr>
+          <w:rFonts w:hint="cs"/>
+          <w:b/>
+          <w:bCs/>
+          <w:sz w:val="48"/>
+          <w:szCs w:val="48"/>
+          <w:vertAlign w:val="subscript"/>
+          <w:lang w:bidi="ar-EG"/>
+        </w:rPr>
+      </w:pPr>
+      <w:r>
+        <w:rPr>
+          <w:rFonts w:hint="cs"/>
+          <w:b/>
+          <w:bCs/>
+          <w:sz w:val="48"/>
+          <w:szCs w:val="48"/>
+          <w:vertAlign w:val="subscript"/>
+          <w:rtl/>
+          <w:lang w:bidi="ar-EG"/>
+        </w:rPr>
+        <w:t>اضافة مواعيد عمل المتجر ويتم تعديلها من اعدادات المتجر ويتم اضافته الي المينيو</w:t>
+      </w:r>
+    </w:p>
+    <w:p>
+      <w:pPr>
+        <w:pStyle w:val="a3"/>
+        <w:numPr>
+          <w:ilvl w:val="0"/>
+          <w:numId w:val="14"/>
+        </w:numPr>
+        <w:spacing w:after="0" w:line="240" w:lineRule="auto"/>
+        <w:jc w:val="both"/>
+        <w:rPr>
+          <w:b/>
+          <w:bCs/>
+          <w:sz w:val="48"/>
+          <w:szCs w:val="48"/>
+          <w:vertAlign w:val="subscript"/>
+          <w:lang w:bidi="ar-EG"/>
+        </w:rPr>
+      </w:pPr>
+      <w:r>
+        <w:rPr>
+          <w:rFonts w:hint="cs"/>
+          <w:b/>
+          <w:bCs/>
+          <w:sz w:val="48"/>
+          <w:szCs w:val="48"/>
+          <w:vertAlign w:val="subscript"/>
+          <w:rtl/>
+          <w:lang w:bidi="ar-EG"/>
+        </w:rPr>
+        <w:t>إضافة موديل تقييم للعملاء و للمطعم و للطعام مع كتابة ملاحظات للمتجر</w:t>
       </w:r>
     </w:p>
     <w:p>
@@ -2746,19 +2856,7 @@
           <w:szCs w:val="38"/>
           <w:rtl/>
         </w:rPr>
-        <w:t> ربط الصنف بمجموعة من الملحقات والزي</w:t>
-      </w:r>
-      <w:bookmarkStart w:id="0" w:name="_GoBack"/>
-      <w:bookmarkEnd w:id="0"/>
-      <w:r>
-        <w:rPr>
-          <w:rFonts w:ascii="Arial" w:eastAsia="Times New Roman" w:hAnsi="Arial" w:cs="Arial"/>
-          <w:color w:val="091733"/>
-          <w:sz w:val="38"/>
-          <w:szCs w:val="38"/>
-          <w:rtl/>
-        </w:rPr>
-        <w:t>ادات والاطباق الجانبية</w:t>
+        <w:t> ربط الصنف بمجموعة من الملحقات والزيادات والاطباق الجانبية</w:t>
       </w:r>
     </w:p>
     <w:p>

</xml_diff>